<commit_message>
add proposal for each different points that has to be finalised
</commit_message>
<xml_diff>
--- a/20160126-TF-MI-9th-Telco/20160126-CGMS-TF-MI-9th-Telco-Minutes_v0.5.docx
+++ b/20160126-TF-MI-9th-Telco/20160126-CGMS-TF-MI-9th-Telco-Minutes_v0.5.docx
@@ -931,6 +931,9 @@
                 <w:numId w:val="6"/>
               </w:numPr>
               <w:jc w:val="both"/>
+              <w:rPr>
+                <w:ins w:id="1" w:author="Guillaume Aubert" w:date="2016-02-12T11:08:00Z"/>
+              </w:rPr>
             </w:pPr>
             <w:r>
               <w:t xml:space="preserve">Define a code list for the instrument type based on 3.4.3 </w:t>
@@ -949,6 +952,2430 @@
               </w:rPr>
               <w:t xml:space="preserve"> (taken from OSCAR)</w:t>
             </w:r>
+          </w:p>
+          <w:p>
+            <w:pPr>
+              <w:jc w:val="both"/>
+              <w:rPr>
+                <w:ins w:id="2" w:author="Guillaume Aubert" w:date="2016-02-12T11:08:00Z"/>
+              </w:rPr>
+              <w:pPrChange w:id="3" w:author="Guillaume Aubert" w:date="2016-02-12T11:08:00Z">
+                <w:pPr>
+                  <w:pStyle w:val="ListParagraph"/>
+                  <w:numPr>
+                    <w:ilvl w:val="1"/>
+                    <w:numId w:val="6"/>
+                  </w:numPr>
+                  <w:tabs>
+                    <w:tab w:val="num" w:pos="1440"/>
+                  </w:tabs>
+                  <w:ind w:left="1440" w:hanging="360"/>
+                  <w:jc w:val="both"/>
+                </w:pPr>
+              </w:pPrChange>
+            </w:pPr>
+          </w:p>
+          <w:p>
+            <w:pPr>
+              <w:jc w:val="both"/>
+              <w:rPr>
+                <w:ins w:id="4" w:author="Guillaume Aubert" w:date="2016-02-12T11:25:00Z"/>
+                <w:color w:val="FF0000"/>
+              </w:rPr>
+              <w:pPrChange w:id="5" w:author="Guillaume Aubert" w:date="2016-02-12T11:08:00Z">
+                <w:pPr>
+                  <w:pStyle w:val="ListParagraph"/>
+                  <w:numPr>
+                    <w:ilvl w:val="1"/>
+                    <w:numId w:val="6"/>
+                  </w:numPr>
+                  <w:tabs>
+                    <w:tab w:val="num" w:pos="1440"/>
+                  </w:tabs>
+                  <w:ind w:left="1440" w:hanging="360"/>
+                  <w:jc w:val="both"/>
+                </w:pPr>
+              </w:pPrChange>
+            </w:pPr>
+            <w:ins w:id="6" w:author="Guillaume Aubert" w:date="2016-02-12T11:10:00Z">
+              <w:r>
+                <w:rPr>
+                  <w:color w:val="FF0000"/>
+                </w:rPr>
+                <w:t xml:space="preserve">Using code list is too restrictive for that type of information. It is proposed instead to </w:t>
+              </w:r>
+            </w:ins>
+            <w:ins w:id="7" w:author="Guillaume Aubert" w:date="2016-02-12T11:11:00Z">
+              <w:r>
+                <w:rPr>
+                  <w:color w:val="FF0000"/>
+                </w:rPr>
+                <w:lastRenderedPageBreak/>
+                <w:t>reference the OSCAR satellites</w:t>
+              </w:r>
+            </w:ins>
+            <w:ins w:id="8" w:author="Guillaume Aubert" w:date="2016-02-12T11:12:00Z">
+              <w:r>
+                <w:rPr>
+                  <w:color w:val="FF0000"/>
+                </w:rPr>
+                <w:t xml:space="preserve"> (</w:t>
+              </w:r>
+              <w:r>
+                <w:rPr>
+                  <w:rFonts w:ascii="Calibri" w:hAnsi="Calibri" w:cs="Calibri"/>
+                  <w:color w:val="1F497D"/>
+                  <w:sz w:val="22"/>
+                  <w:szCs w:val="22"/>
+                </w:rPr>
+                <w:fldChar w:fldCharType="begin"/>
+              </w:r>
+              <w:r>
+                <w:rPr>
+                  <w:rFonts w:ascii="Calibri" w:hAnsi="Calibri" w:cs="Calibri"/>
+                  <w:color w:val="1F497D"/>
+                  <w:sz w:val="22"/>
+                  <w:szCs w:val="22"/>
+                </w:rPr>
+                <w:instrText xml:space="preserve"> HYPERLINK "http://www.wmo-sat.info/oscar/satellites" \t "_blank" </w:instrText>
+              </w:r>
+              <w:r>
+                <w:rPr>
+                  <w:rFonts w:ascii="Calibri" w:hAnsi="Calibri" w:cs="Calibri"/>
+                  <w:color w:val="1F497D"/>
+                  <w:sz w:val="22"/>
+                  <w:szCs w:val="22"/>
+                </w:rPr>
+                <w:fldChar w:fldCharType="separate"/>
+              </w:r>
+              <w:r>
+                <w:rPr>
+                  <w:rStyle w:val="Hyperlink"/>
+                  <w:rFonts w:ascii="Calibri" w:hAnsi="Calibri" w:cs="Calibri"/>
+                  <w:sz w:val="22"/>
+                  <w:szCs w:val="22"/>
+                </w:rPr>
+                <w:t>http://www.wmo-sat.info/oscar/satellites</w:t>
+              </w:r>
+              <w:r>
+                <w:rPr>
+                  <w:rFonts w:ascii="Calibri" w:hAnsi="Calibri" w:cs="Calibri"/>
+                  <w:color w:val="1F497D"/>
+                  <w:sz w:val="22"/>
+                  <w:szCs w:val="22"/>
+                </w:rPr>
+                <w:fldChar w:fldCharType="end"/>
+              </w:r>
+              <w:r>
+                <w:rPr>
+                  <w:color w:val="FF0000"/>
+                </w:rPr>
+                <w:t>)</w:t>
+              </w:r>
+            </w:ins>
+            <w:ins w:id="9" w:author="Guillaume Aubert" w:date="2016-02-12T11:11:00Z">
+              <w:r>
+                <w:rPr>
+                  <w:color w:val="FF0000"/>
+                </w:rPr>
+                <w:t>, instrumentypes</w:t>
+              </w:r>
+            </w:ins>
+            <w:ins w:id="10" w:author="Guillaume Aubert" w:date="2016-02-12T11:12:00Z">
+              <w:r>
+                <w:rPr>
+                  <w:color w:val="FF0000"/>
+                </w:rPr>
+                <w:t xml:space="preserve"> (</w:t>
+              </w:r>
+              <w:r>
+                <w:rPr>
+                  <w:rFonts w:ascii="Calibri" w:hAnsi="Calibri" w:cs="Calibri"/>
+                  <w:color w:val="1F497D"/>
+                  <w:sz w:val="22"/>
+                  <w:szCs w:val="22"/>
+                </w:rPr>
+                <w:fldChar w:fldCharType="begin"/>
+              </w:r>
+              <w:r>
+                <w:rPr>
+                  <w:rFonts w:ascii="Calibri" w:hAnsi="Calibri" w:cs="Calibri"/>
+                  <w:color w:val="1F497D"/>
+                  <w:sz w:val="22"/>
+                  <w:szCs w:val="22"/>
+                </w:rPr>
+                <w:instrText xml:space="preserve"> HYPERLINK "http://www.wmo-sat.info/oscar/instrumenttypes" \t "_blank" </w:instrText>
+              </w:r>
+              <w:r>
+                <w:rPr>
+                  <w:rFonts w:ascii="Calibri" w:hAnsi="Calibri" w:cs="Calibri"/>
+                  <w:color w:val="1F497D"/>
+                  <w:sz w:val="22"/>
+                  <w:szCs w:val="22"/>
+                </w:rPr>
+                <w:fldChar w:fldCharType="separate"/>
+              </w:r>
+              <w:r>
+                <w:rPr>
+                  <w:rStyle w:val="Hyperlink"/>
+                  <w:rFonts w:ascii="Calibri" w:hAnsi="Calibri" w:cs="Calibri"/>
+                  <w:sz w:val="22"/>
+                  <w:szCs w:val="22"/>
+                </w:rPr>
+                <w:t>http://www.wmo-sat.info/oscar/instrumenttypes</w:t>
+              </w:r>
+              <w:r>
+                <w:rPr>
+                  <w:rFonts w:ascii="Calibri" w:hAnsi="Calibri" w:cs="Calibri"/>
+                  <w:color w:val="1F497D"/>
+                  <w:sz w:val="22"/>
+                  <w:szCs w:val="22"/>
+                </w:rPr>
+                <w:fldChar w:fldCharType="end"/>
+              </w:r>
+            </w:ins>
+            <w:ins w:id="11" w:author="Guillaume Aubert" w:date="2016-02-12T11:13:00Z">
+              <w:r>
+                <w:rPr>
+                  <w:rFonts w:ascii="Calibri" w:hAnsi="Calibri" w:cs="Calibri"/>
+                  <w:color w:val="1F497D"/>
+                  <w:sz w:val="22"/>
+                  <w:szCs w:val="22"/>
+                </w:rPr>
+                <w:t>)</w:t>
+              </w:r>
+            </w:ins>
+            <w:ins w:id="12" w:author="Guillaume Aubert" w:date="2016-02-12T11:11:00Z">
+              <w:r>
+                <w:rPr>
+                  <w:color w:val="FF0000"/>
+                </w:rPr>
+                <w:t xml:space="preserve"> and </w:t>
+              </w:r>
+            </w:ins>
+            <w:ins w:id="13" w:author="Guillaume Aubert" w:date="2016-02-12T11:13:00Z">
+              <w:r>
+                <w:rPr>
+                  <w:color w:val="FF0000"/>
+                </w:rPr>
+                <w:t xml:space="preserve">individual </w:t>
+              </w:r>
+            </w:ins>
+            <w:ins w:id="14" w:author="Guillaume Aubert" w:date="2016-02-12T11:11:00Z">
+              <w:r>
+                <w:rPr>
+                  <w:color w:val="FF0000"/>
+                </w:rPr>
+                <w:t xml:space="preserve">instruments </w:t>
+              </w:r>
+            </w:ins>
+            <w:ins w:id="15" w:author="Guillaume Aubert" w:date="2016-02-12T11:13:00Z">
+              <w:r>
+                <w:rPr>
+                  <w:color w:val="FF0000"/>
+                </w:rPr>
+                <w:t>pages (</w:t>
+              </w:r>
+              <w:r>
+                <w:rPr>
+                  <w:rFonts w:ascii="Calibri" w:hAnsi="Calibri" w:cs="Calibri"/>
+                  <w:color w:val="1F497D"/>
+                  <w:sz w:val="22"/>
+                  <w:szCs w:val="22"/>
+                </w:rPr>
+                <w:fldChar w:fldCharType="begin"/>
+              </w:r>
+              <w:r>
+                <w:rPr>
+                  <w:rFonts w:ascii="Calibri" w:hAnsi="Calibri" w:cs="Calibri"/>
+                  <w:color w:val="1F497D"/>
+                  <w:sz w:val="22"/>
+                  <w:szCs w:val="22"/>
+                </w:rPr>
+                <w:instrText xml:space="preserve"> HYPERLINK "http://www.wmo-sat.info/oscar/instruments" \t "_blank" </w:instrText>
+              </w:r>
+              <w:r>
+                <w:rPr>
+                  <w:rFonts w:ascii="Calibri" w:hAnsi="Calibri" w:cs="Calibri"/>
+                  <w:color w:val="1F497D"/>
+                  <w:sz w:val="22"/>
+                  <w:szCs w:val="22"/>
+                </w:rPr>
+                <w:fldChar w:fldCharType="separate"/>
+              </w:r>
+              <w:r>
+                <w:rPr>
+                  <w:rStyle w:val="Hyperlink"/>
+                  <w:rFonts w:ascii="Calibri" w:hAnsi="Calibri" w:cs="Calibri"/>
+                  <w:sz w:val="22"/>
+                  <w:szCs w:val="22"/>
+                </w:rPr>
+                <w:t>http://www.wmo-sat.info/oscar/instruments</w:t>
+              </w:r>
+              <w:r>
+                <w:rPr>
+                  <w:rFonts w:ascii="Calibri" w:hAnsi="Calibri" w:cs="Calibri"/>
+                  <w:color w:val="1F497D"/>
+                  <w:sz w:val="22"/>
+                  <w:szCs w:val="22"/>
+                </w:rPr>
+                <w:fldChar w:fldCharType="end"/>
+              </w:r>
+              <w:r>
+                <w:rPr>
+                  <w:rFonts w:ascii="Calibri" w:hAnsi="Calibri" w:cs="Calibri"/>
+                  <w:color w:val="1F497D"/>
+                  <w:sz w:val="22"/>
+                  <w:szCs w:val="22"/>
+                </w:rPr>
+                <w:t xml:space="preserve">) </w:t>
+              </w:r>
+            </w:ins>
+            <w:ins w:id="16" w:author="Guillaume Aubert" w:date="2016-02-12T11:11:00Z">
+              <w:r>
+                <w:rPr>
+                  <w:color w:val="FF0000"/>
+                </w:rPr>
+                <w:t>as a</w:t>
+              </w:r>
+            </w:ins>
+            <w:ins w:id="17" w:author="Guillaume Aubert" w:date="2016-02-12T11:12:00Z">
+              <w:r>
+                <w:rPr>
+                  <w:color w:val="FF0000"/>
+                </w:rPr>
+                <w:t xml:space="preserve"> </w:t>
+              </w:r>
+            </w:ins>
+            <w:ins w:id="18" w:author="Guillaume Aubert" w:date="2016-02-12T11:11:00Z">
+              <w:r>
+                <w:rPr>
+                  <w:color w:val="FF0000"/>
+                </w:rPr>
+                <w:t>keyword element</w:t>
+              </w:r>
+            </w:ins>
+            <w:ins w:id="19" w:author="Guillaume Aubert" w:date="2016-02-12T11:12:00Z">
+              <w:r>
+                <w:rPr>
+                  <w:color w:val="FF0000"/>
+                </w:rPr>
+                <w:t xml:space="preserve"> containing a xlink </w:t>
+              </w:r>
+            </w:ins>
+            <w:ins w:id="20" w:author="Guillaume Aubert" w:date="2016-02-12T11:13:00Z">
+              <w:r>
+                <w:rPr>
+                  <w:color w:val="FF0000"/>
+                </w:rPr>
+                <w:t>to the corresponding OSCAR web page.</w:t>
+              </w:r>
+            </w:ins>
+            <w:ins w:id="21" w:author="Guillaume Aubert" w:date="2016-02-12T11:18:00Z">
+              <w:r>
+                <w:rPr>
+                  <w:color w:val="FF0000"/>
+                </w:rPr>
+                <w:t xml:space="preserve"> In the </w:t>
+              </w:r>
+              <w:r>
+                <w:rPr>
+                  <w:color w:val="FF0000"/>
+                </w:rPr>
+                <w:t>&lt;gmd:citedResponsibleParty&gt;</w:t>
+              </w:r>
+              <w:r>
+                <w:rPr>
+                  <w:color w:val="FF0000"/>
+                </w:rPr>
+                <w:t xml:space="preserve"> each satellite data provider will be also free to add further information links regarding the product using an onlineResource</w:t>
+              </w:r>
+            </w:ins>
+            <w:ins w:id="22" w:author="Guillaume Aubert" w:date="2016-02-12T11:25:00Z">
+              <w:r>
+                <w:rPr>
+                  <w:color w:val="FF0000"/>
+                </w:rPr>
+                <w:t>. For instance:</w:t>
+              </w:r>
+            </w:ins>
+          </w:p>
+          <w:p>
+            <w:pPr>
+              <w:jc w:val="both"/>
+              <w:rPr>
+                <w:ins w:id="23" w:author="Guillaume Aubert" w:date="2016-02-12T11:25:00Z"/>
+                <w:color w:val="FF0000"/>
+              </w:rPr>
+              <w:pPrChange w:id="24" w:author="Guillaume Aubert" w:date="2016-02-12T11:08:00Z">
+                <w:pPr>
+                  <w:pStyle w:val="ListParagraph"/>
+                  <w:numPr>
+                    <w:ilvl w:val="1"/>
+                    <w:numId w:val="6"/>
+                  </w:numPr>
+                  <w:tabs>
+                    <w:tab w:val="num" w:pos="1440"/>
+                  </w:tabs>
+                  <w:ind w:left="1440" w:hanging="360"/>
+                  <w:jc w:val="both"/>
+                </w:pPr>
+              </w:pPrChange>
+            </w:pPr>
+          </w:p>
+          <w:p>
+            <w:pPr>
+              <w:jc w:val="both"/>
+              <w:rPr>
+                <w:ins w:id="25" w:author="Guillaume Aubert" w:date="2016-02-12T11:25:00Z"/>
+                <w:color w:val="FF0000"/>
+                <w:sz w:val="18"/>
+                <w:szCs w:val="18"/>
+                <w:rPrChange w:id="26" w:author="Guillaume Aubert" w:date="2016-02-12T11:27:00Z">
+                  <w:rPr>
+                    <w:ins w:id="27" w:author="Guillaume Aubert" w:date="2016-02-12T11:25:00Z"/>
+                    <w:color w:val="FF0000"/>
+                  </w:rPr>
+                </w:rPrChange>
+              </w:rPr>
+              <w:pPrChange w:id="28" w:author="Guillaume Aubert" w:date="2016-02-12T11:08:00Z">
+                <w:pPr>
+                  <w:pStyle w:val="ListParagraph"/>
+                  <w:numPr>
+                    <w:ilvl w:val="1"/>
+                    <w:numId w:val="6"/>
+                  </w:numPr>
+                  <w:tabs>
+                    <w:tab w:val="num" w:pos="1440"/>
+                  </w:tabs>
+                  <w:ind w:left="1440" w:hanging="360"/>
+                  <w:jc w:val="both"/>
+                </w:pPr>
+              </w:pPrChange>
+            </w:pPr>
+            <w:ins w:id="29" w:author="Guillaume Aubert" w:date="2016-02-12T11:25:00Z">
+              <w:r>
+                <w:rPr>
+                  <w:color w:val="FF0000"/>
+                  <w:sz w:val="18"/>
+                  <w:szCs w:val="18"/>
+                  <w:rPrChange w:id="30" w:author="Guillaume Aubert" w:date="2016-02-12T11:27:00Z">
+                    <w:rPr>
+                      <w:color w:val="FF0000"/>
+                    </w:rPr>
+                  </w:rPrChange>
+                </w:rPr>
+                <w:fldChar w:fldCharType="begin"/>
+              </w:r>
+              <w:r>
+                <w:rPr>
+                  <w:color w:val="FF0000"/>
+                  <w:sz w:val="18"/>
+                  <w:szCs w:val="18"/>
+                  <w:rPrChange w:id="31" w:author="Guillaume Aubert" w:date="2016-02-12T11:27:00Z">
+                    <w:rPr>
+                      <w:color w:val="FF0000"/>
+                    </w:rPr>
+                  </w:rPrChange>
+                </w:rPr>
+                <w:instrText xml:space="preserve"> HYPERLINK "file:///C:\\Users\\Aubert\\AppData\\Local\\Microsoft\\Windows\\Temporary%20Internet%20Files\\Content.IE5\\2E43I7E1\\EO_EUM_DAT_METOP_OSI-104.xml" </w:instrText>
+              </w:r>
+              <w:r>
+                <w:rPr>
+                  <w:color w:val="FF0000"/>
+                  <w:sz w:val="18"/>
+                  <w:szCs w:val="18"/>
+                  <w:rPrChange w:id="32" w:author="Guillaume Aubert" w:date="2016-02-12T11:27:00Z">
+                    <w:rPr>
+                      <w:color w:val="FF0000"/>
+                    </w:rPr>
+                  </w:rPrChange>
+                </w:rPr>
+                <w:fldChar w:fldCharType="separate"/>
+              </w:r>
+              <w:r>
+                <w:rPr>
+                  <w:color w:val="FF0000"/>
+                  <w:sz w:val="18"/>
+                  <w:szCs w:val="18"/>
+                  <w:rPrChange w:id="33" w:author="Guillaume Aubert" w:date="2016-02-12T11:27:00Z">
+                    <w:rPr>
+                      <w:rStyle w:val="Hyperlink"/>
+                    </w:rPr>
+                  </w:rPrChange>
+                </w:rPr>
+                <w:t>&lt;gmd:citedResponsibleParty&gt;</w:t>
+              </w:r>
+              <w:r>
+                <w:rPr>
+                  <w:color w:val="FF0000"/>
+                  <w:sz w:val="18"/>
+                  <w:szCs w:val="18"/>
+                  <w:rPrChange w:id="34" w:author="Guillaume Aubert" w:date="2016-02-12T11:27:00Z">
+                    <w:rPr>
+                      <w:color w:val="FF0000"/>
+                    </w:rPr>
+                  </w:rPrChange>
+                </w:rPr>
+                <w:fldChar w:fldCharType="end"/>
+              </w:r>
+            </w:ins>
+          </w:p>
+          <w:p>
+            <w:pPr>
+              <w:jc w:val="both"/>
+              <w:rPr>
+                <w:ins w:id="35" w:author="Guillaume Aubert" w:date="2016-02-12T11:25:00Z"/>
+                <w:color w:val="FF0000"/>
+                <w:sz w:val="18"/>
+                <w:szCs w:val="18"/>
+                <w:rPrChange w:id="36" w:author="Guillaume Aubert" w:date="2016-02-12T11:27:00Z">
+                  <w:rPr>
+                    <w:ins w:id="37" w:author="Guillaume Aubert" w:date="2016-02-12T11:25:00Z"/>
+                    <w:color w:val="FF0000"/>
+                  </w:rPr>
+                </w:rPrChange>
+              </w:rPr>
+              <w:pPrChange w:id="38" w:author="Guillaume Aubert" w:date="2016-02-12T11:08:00Z">
+                <w:pPr>
+                  <w:pStyle w:val="ListParagraph"/>
+                  <w:numPr>
+                    <w:ilvl w:val="1"/>
+                    <w:numId w:val="6"/>
+                  </w:numPr>
+                  <w:tabs>
+                    <w:tab w:val="num" w:pos="1440"/>
+                  </w:tabs>
+                  <w:ind w:left="1440" w:hanging="360"/>
+                  <w:jc w:val="both"/>
+                </w:pPr>
+              </w:pPrChange>
+            </w:pPr>
+            <w:ins w:id="39" w:author="Guillaume Aubert" w:date="2016-02-12T11:25:00Z">
+              <w:r>
+                <w:rPr>
+                  <w:color w:val="FF0000"/>
+                  <w:sz w:val="18"/>
+                  <w:szCs w:val="18"/>
+                  <w:rPrChange w:id="40" w:author="Guillaume Aubert" w:date="2016-02-12T11:27:00Z">
+                    <w:rPr>
+                      <w:color w:val="FF0000"/>
+                    </w:rPr>
+                  </w:rPrChange>
+                </w:rPr>
+                <w:fldChar w:fldCharType="begin"/>
+              </w:r>
+              <w:r>
+                <w:rPr>
+                  <w:color w:val="FF0000"/>
+                  <w:sz w:val="18"/>
+                  <w:szCs w:val="18"/>
+                  <w:rPrChange w:id="41" w:author="Guillaume Aubert" w:date="2016-02-12T11:27:00Z">
+                    <w:rPr>
+                      <w:color w:val="FF0000"/>
+                    </w:rPr>
+                  </w:rPrChange>
+                </w:rPr>
+                <w:instrText xml:space="preserve"> HYPERLINK "file:///C:\\Users\\Aubert\\AppData\\Local\\Microsoft\\Windows\\Temporary%20Internet%20Files\\Content.IE5\\2E43I7E1\\EO_EUM_DAT_METOP_OSI-104.xml" </w:instrText>
+              </w:r>
+              <w:r>
+                <w:rPr>
+                  <w:color w:val="FF0000"/>
+                  <w:sz w:val="18"/>
+                  <w:szCs w:val="18"/>
+                  <w:rPrChange w:id="42" w:author="Guillaume Aubert" w:date="2016-02-12T11:27:00Z">
+                    <w:rPr>
+                      <w:color w:val="FF0000"/>
+                    </w:rPr>
+                  </w:rPrChange>
+                </w:rPr>
+                <w:fldChar w:fldCharType="separate"/>
+              </w:r>
+              <w:r>
+                <w:rPr>
+                  <w:color w:val="FF0000"/>
+                  <w:sz w:val="18"/>
+                  <w:szCs w:val="18"/>
+                  <w:rPrChange w:id="43" w:author="Guillaume Aubert" w:date="2016-02-12T11:27:00Z">
+                    <w:rPr>
+                      <w:rStyle w:val="Hyperlink"/>
+                    </w:rPr>
+                  </w:rPrChange>
+                </w:rPr>
+                <w:t>&lt;gmd:CI_ResponsibleParty&gt;</w:t>
+              </w:r>
+              <w:r>
+                <w:rPr>
+                  <w:color w:val="FF0000"/>
+                  <w:sz w:val="18"/>
+                  <w:szCs w:val="18"/>
+                  <w:rPrChange w:id="44" w:author="Guillaume Aubert" w:date="2016-02-12T11:27:00Z">
+                    <w:rPr>
+                      <w:color w:val="FF0000"/>
+                    </w:rPr>
+                  </w:rPrChange>
+                </w:rPr>
+                <w:fldChar w:fldCharType="end"/>
+              </w:r>
+            </w:ins>
+          </w:p>
+          <w:p>
+            <w:pPr>
+              <w:jc w:val="both"/>
+              <w:rPr>
+                <w:ins w:id="45" w:author="Guillaume Aubert" w:date="2016-02-12T11:25:00Z"/>
+                <w:color w:val="FF0000"/>
+                <w:sz w:val="18"/>
+                <w:szCs w:val="18"/>
+                <w:rPrChange w:id="46" w:author="Guillaume Aubert" w:date="2016-02-12T11:27:00Z">
+                  <w:rPr>
+                    <w:ins w:id="47" w:author="Guillaume Aubert" w:date="2016-02-12T11:25:00Z"/>
+                    <w:color w:val="FF0000"/>
+                  </w:rPr>
+                </w:rPrChange>
+              </w:rPr>
+              <w:pPrChange w:id="48" w:author="Guillaume Aubert" w:date="2016-02-12T11:08:00Z">
+                <w:pPr>
+                  <w:pStyle w:val="ListParagraph"/>
+                  <w:numPr>
+                    <w:ilvl w:val="1"/>
+                    <w:numId w:val="6"/>
+                  </w:numPr>
+                  <w:tabs>
+                    <w:tab w:val="num" w:pos="1440"/>
+                  </w:tabs>
+                  <w:ind w:left="1440" w:hanging="360"/>
+                  <w:jc w:val="both"/>
+                </w:pPr>
+              </w:pPrChange>
+            </w:pPr>
+            <w:ins w:id="49" w:author="Guillaume Aubert" w:date="2016-02-12T11:27:00Z">
+              <w:r>
+                <w:rPr>
+                  <w:color w:val="FF0000"/>
+                  <w:sz w:val="18"/>
+                  <w:szCs w:val="18"/>
+                </w:rPr>
+                <w:t xml:space="preserve">    </w:t>
+              </w:r>
+            </w:ins>
+            <w:ins w:id="50" w:author="Guillaume Aubert" w:date="2016-02-12T11:25:00Z">
+              <w:r>
+                <w:rPr>
+                  <w:color w:val="FF0000"/>
+                  <w:sz w:val="18"/>
+                  <w:szCs w:val="18"/>
+                  <w:rPrChange w:id="51" w:author="Guillaume Aubert" w:date="2016-02-12T11:27:00Z">
+                    <w:rPr>
+                      <w:color w:val="FF0000"/>
+                    </w:rPr>
+                  </w:rPrChange>
+                </w:rPr>
+                <w:fldChar w:fldCharType="begin"/>
+              </w:r>
+              <w:r>
+                <w:rPr>
+                  <w:color w:val="FF0000"/>
+                  <w:sz w:val="18"/>
+                  <w:szCs w:val="18"/>
+                  <w:rPrChange w:id="52" w:author="Guillaume Aubert" w:date="2016-02-12T11:27:00Z">
+                    <w:rPr>
+                      <w:color w:val="FF0000"/>
+                    </w:rPr>
+                  </w:rPrChange>
+                </w:rPr>
+                <w:instrText xml:space="preserve"> HYPERLINK "file:///C:\\Users\\Aubert\\AppData\\Local\\Microsoft\\Windows\\Temporary%20Internet%20Files\\Content.IE5\\2E43I7E1\\EO_EUM_DAT_METOP_OSI-104.xml" </w:instrText>
+              </w:r>
+              <w:r>
+                <w:rPr>
+                  <w:color w:val="FF0000"/>
+                  <w:sz w:val="18"/>
+                  <w:szCs w:val="18"/>
+                  <w:rPrChange w:id="53" w:author="Guillaume Aubert" w:date="2016-02-12T11:27:00Z">
+                    <w:rPr>
+                      <w:color w:val="FF0000"/>
+                    </w:rPr>
+                  </w:rPrChange>
+                </w:rPr>
+                <w:fldChar w:fldCharType="separate"/>
+              </w:r>
+              <w:r>
+                <w:rPr>
+                  <w:color w:val="FF0000"/>
+                  <w:sz w:val="18"/>
+                  <w:szCs w:val="18"/>
+                  <w:rPrChange w:id="54" w:author="Guillaume Aubert" w:date="2016-02-12T11:27:00Z">
+                    <w:rPr>
+                      <w:rStyle w:val="Hyperlink"/>
+                    </w:rPr>
+                  </w:rPrChange>
+                </w:rPr>
+                <w:t>&lt;gmd:contactInfo&gt;</w:t>
+              </w:r>
+              <w:r>
+                <w:rPr>
+                  <w:color w:val="FF0000"/>
+                  <w:sz w:val="18"/>
+                  <w:szCs w:val="18"/>
+                  <w:rPrChange w:id="55" w:author="Guillaume Aubert" w:date="2016-02-12T11:27:00Z">
+                    <w:rPr>
+                      <w:color w:val="FF0000"/>
+                    </w:rPr>
+                  </w:rPrChange>
+                </w:rPr>
+                <w:fldChar w:fldCharType="end"/>
+              </w:r>
+            </w:ins>
+          </w:p>
+          <w:p>
+            <w:pPr>
+              <w:jc w:val="both"/>
+              <w:rPr>
+                <w:ins w:id="56" w:author="Guillaume Aubert" w:date="2016-02-12T11:25:00Z"/>
+                <w:color w:val="FF0000"/>
+                <w:sz w:val="18"/>
+                <w:szCs w:val="18"/>
+                <w:rPrChange w:id="57" w:author="Guillaume Aubert" w:date="2016-02-12T11:27:00Z">
+                  <w:rPr>
+                    <w:ins w:id="58" w:author="Guillaume Aubert" w:date="2016-02-12T11:25:00Z"/>
+                    <w:color w:val="FF0000"/>
+                  </w:rPr>
+                </w:rPrChange>
+              </w:rPr>
+              <w:pPrChange w:id="59" w:author="Guillaume Aubert" w:date="2016-02-12T11:08:00Z">
+                <w:pPr>
+                  <w:pStyle w:val="ListParagraph"/>
+                  <w:numPr>
+                    <w:ilvl w:val="1"/>
+                    <w:numId w:val="6"/>
+                  </w:numPr>
+                  <w:tabs>
+                    <w:tab w:val="num" w:pos="1440"/>
+                  </w:tabs>
+                  <w:ind w:left="1440" w:hanging="360"/>
+                  <w:jc w:val="both"/>
+                </w:pPr>
+              </w:pPrChange>
+            </w:pPr>
+            <w:ins w:id="60" w:author="Guillaume Aubert" w:date="2016-02-12T11:27:00Z">
+              <w:r>
+                <w:rPr>
+                  <w:color w:val="FF0000"/>
+                  <w:sz w:val="18"/>
+                  <w:szCs w:val="18"/>
+                </w:rPr>
+                <w:t xml:space="preserve">        </w:t>
+              </w:r>
+            </w:ins>
+            <w:ins w:id="61" w:author="Guillaume Aubert" w:date="2016-02-12T11:25:00Z">
+              <w:r>
+                <w:rPr>
+                  <w:color w:val="FF0000"/>
+                  <w:sz w:val="18"/>
+                  <w:szCs w:val="18"/>
+                  <w:rPrChange w:id="62" w:author="Guillaume Aubert" w:date="2016-02-12T11:27:00Z">
+                    <w:rPr>
+                      <w:color w:val="FF0000"/>
+                    </w:rPr>
+                  </w:rPrChange>
+                </w:rPr>
+                <w:fldChar w:fldCharType="begin"/>
+              </w:r>
+              <w:r>
+                <w:rPr>
+                  <w:color w:val="FF0000"/>
+                  <w:sz w:val="18"/>
+                  <w:szCs w:val="18"/>
+                  <w:rPrChange w:id="63" w:author="Guillaume Aubert" w:date="2016-02-12T11:27:00Z">
+                    <w:rPr>
+                      <w:color w:val="FF0000"/>
+                    </w:rPr>
+                  </w:rPrChange>
+                </w:rPr>
+                <w:instrText xml:space="preserve"> HYPERLINK "file:///C:\\Users\\Aubert\\AppData\\Local\\Microsoft\\Windows\\Temporary%20Internet%20Files\\Content.IE5\\2E43I7E1\\EO_EUM_DAT_METOP_OSI-104.xml" </w:instrText>
+              </w:r>
+              <w:r>
+                <w:rPr>
+                  <w:color w:val="FF0000"/>
+                  <w:sz w:val="18"/>
+                  <w:szCs w:val="18"/>
+                  <w:rPrChange w:id="64" w:author="Guillaume Aubert" w:date="2016-02-12T11:27:00Z">
+                    <w:rPr>
+                      <w:color w:val="FF0000"/>
+                    </w:rPr>
+                  </w:rPrChange>
+                </w:rPr>
+                <w:fldChar w:fldCharType="separate"/>
+              </w:r>
+              <w:r>
+                <w:rPr>
+                  <w:color w:val="FF0000"/>
+                  <w:sz w:val="18"/>
+                  <w:szCs w:val="18"/>
+                  <w:rPrChange w:id="65" w:author="Guillaume Aubert" w:date="2016-02-12T11:27:00Z">
+                    <w:rPr>
+                      <w:rStyle w:val="Hyperlink"/>
+                    </w:rPr>
+                  </w:rPrChange>
+                </w:rPr>
+                <w:t>&lt;gmd:CI_Contact&gt;</w:t>
+              </w:r>
+              <w:r>
+                <w:rPr>
+                  <w:color w:val="FF0000"/>
+                  <w:sz w:val="18"/>
+                  <w:szCs w:val="18"/>
+                  <w:rPrChange w:id="66" w:author="Guillaume Aubert" w:date="2016-02-12T11:27:00Z">
+                    <w:rPr>
+                      <w:color w:val="FF0000"/>
+                    </w:rPr>
+                  </w:rPrChange>
+                </w:rPr>
+                <w:fldChar w:fldCharType="end"/>
+              </w:r>
+            </w:ins>
+          </w:p>
+          <w:p>
+            <w:pPr>
+              <w:jc w:val="both"/>
+              <w:rPr>
+                <w:ins w:id="67" w:author="Guillaume Aubert" w:date="2016-02-12T11:25:00Z"/>
+                <w:color w:val="FF0000"/>
+                <w:sz w:val="18"/>
+                <w:szCs w:val="18"/>
+                <w:rPrChange w:id="68" w:author="Guillaume Aubert" w:date="2016-02-12T11:27:00Z">
+                  <w:rPr>
+                    <w:ins w:id="69" w:author="Guillaume Aubert" w:date="2016-02-12T11:25:00Z"/>
+                    <w:color w:val="FF0000"/>
+                  </w:rPr>
+                </w:rPrChange>
+              </w:rPr>
+              <w:pPrChange w:id="70" w:author="Guillaume Aubert" w:date="2016-02-12T11:08:00Z">
+                <w:pPr>
+                  <w:pStyle w:val="ListParagraph"/>
+                  <w:numPr>
+                    <w:ilvl w:val="1"/>
+                    <w:numId w:val="6"/>
+                  </w:numPr>
+                  <w:tabs>
+                    <w:tab w:val="num" w:pos="1440"/>
+                  </w:tabs>
+                  <w:ind w:left="1440" w:hanging="360"/>
+                  <w:jc w:val="both"/>
+                </w:pPr>
+              </w:pPrChange>
+            </w:pPr>
+            <w:ins w:id="71" w:author="Guillaume Aubert" w:date="2016-02-12T11:25:00Z">
+              <w:r>
+                <w:rPr>
+                  <w:color w:val="FF0000"/>
+                  <w:sz w:val="18"/>
+                  <w:szCs w:val="18"/>
+                  <w:rPrChange w:id="72" w:author="Guillaume Aubert" w:date="2016-02-12T11:27:00Z">
+                    <w:rPr>
+                      <w:color w:val="FF0000"/>
+                    </w:rPr>
+                  </w:rPrChange>
+                </w:rPr>
+                <w:fldChar w:fldCharType="begin"/>
+              </w:r>
+              <w:r>
+                <w:rPr>
+                  <w:color w:val="FF0000"/>
+                  <w:sz w:val="18"/>
+                  <w:szCs w:val="18"/>
+                  <w:rPrChange w:id="73" w:author="Guillaume Aubert" w:date="2016-02-12T11:27:00Z">
+                    <w:rPr>
+                      <w:color w:val="FF0000"/>
+                    </w:rPr>
+                  </w:rPrChange>
+                </w:rPr>
+                <w:instrText xml:space="preserve"> HYPERLINK "file:///C:\\Users\\Aubert\\AppData\\Local\\Microsoft\\Windows\\Temporary%20Internet%20Files\\Content.IE5\\2E43I7E1\\EO_EUM_DAT_METOP_OSI-104.xml" </w:instrText>
+              </w:r>
+              <w:r>
+                <w:rPr>
+                  <w:color w:val="FF0000"/>
+                  <w:sz w:val="18"/>
+                  <w:szCs w:val="18"/>
+                  <w:rPrChange w:id="74" w:author="Guillaume Aubert" w:date="2016-02-12T11:27:00Z">
+                    <w:rPr>
+                      <w:color w:val="FF0000"/>
+                    </w:rPr>
+                  </w:rPrChange>
+                </w:rPr>
+                <w:fldChar w:fldCharType="separate"/>
+              </w:r>
+            </w:ins>
+            <w:ins w:id="75" w:author="Guillaume Aubert" w:date="2016-02-12T11:27:00Z">
+              <w:r>
+                <w:rPr>
+                  <w:color w:val="FF0000"/>
+                  <w:sz w:val="18"/>
+                  <w:szCs w:val="18"/>
+                </w:rPr>
+                <w:t xml:space="preserve">             </w:t>
+              </w:r>
+            </w:ins>
+            <w:ins w:id="76" w:author="Guillaume Aubert" w:date="2016-02-12T11:25:00Z">
+              <w:r>
+                <w:rPr>
+                  <w:color w:val="FF0000"/>
+                  <w:sz w:val="18"/>
+                  <w:szCs w:val="18"/>
+                  <w:rPrChange w:id="77" w:author="Guillaume Aubert" w:date="2016-02-12T11:27:00Z">
+                    <w:rPr>
+                      <w:rStyle w:val="Hyperlink"/>
+                    </w:rPr>
+                  </w:rPrChange>
+                </w:rPr>
+                <w:t>&lt;gmd:onlineResource&gt;</w:t>
+              </w:r>
+              <w:r>
+                <w:rPr>
+                  <w:color w:val="FF0000"/>
+                  <w:sz w:val="18"/>
+                  <w:szCs w:val="18"/>
+                  <w:rPrChange w:id="78" w:author="Guillaume Aubert" w:date="2016-02-12T11:27:00Z">
+                    <w:rPr>
+                      <w:color w:val="FF0000"/>
+                    </w:rPr>
+                  </w:rPrChange>
+                </w:rPr>
+                <w:fldChar w:fldCharType="end"/>
+              </w:r>
+            </w:ins>
+          </w:p>
+          <w:p>
+            <w:pPr>
+              <w:jc w:val="both"/>
+              <w:rPr>
+                <w:ins w:id="79" w:author="Guillaume Aubert" w:date="2016-02-12T11:25:00Z"/>
+                <w:color w:val="FF0000"/>
+                <w:sz w:val="18"/>
+                <w:szCs w:val="18"/>
+                <w:rPrChange w:id="80" w:author="Guillaume Aubert" w:date="2016-02-12T11:27:00Z">
+                  <w:rPr>
+                    <w:ins w:id="81" w:author="Guillaume Aubert" w:date="2016-02-12T11:25:00Z"/>
+                    <w:color w:val="FF0000"/>
+                  </w:rPr>
+                </w:rPrChange>
+              </w:rPr>
+              <w:pPrChange w:id="82" w:author="Guillaume Aubert" w:date="2016-02-12T11:08:00Z">
+                <w:pPr>
+                  <w:pStyle w:val="ListParagraph"/>
+                  <w:numPr>
+                    <w:ilvl w:val="1"/>
+                    <w:numId w:val="6"/>
+                  </w:numPr>
+                  <w:tabs>
+                    <w:tab w:val="num" w:pos="1440"/>
+                  </w:tabs>
+                  <w:ind w:left="1440" w:hanging="360"/>
+                  <w:jc w:val="both"/>
+                </w:pPr>
+              </w:pPrChange>
+            </w:pPr>
+            <w:ins w:id="83" w:author="Guillaume Aubert" w:date="2016-02-12T11:27:00Z">
+              <w:r>
+                <w:rPr>
+                  <w:color w:val="FF0000"/>
+                  <w:sz w:val="18"/>
+                  <w:szCs w:val="18"/>
+                </w:rPr>
+                <w:t xml:space="preserve">                 </w:t>
+              </w:r>
+            </w:ins>
+            <w:ins w:id="84" w:author="Guillaume Aubert" w:date="2016-02-12T11:25:00Z">
+              <w:r>
+                <w:rPr>
+                  <w:color w:val="FF0000"/>
+                  <w:sz w:val="18"/>
+                  <w:szCs w:val="18"/>
+                  <w:rPrChange w:id="85" w:author="Guillaume Aubert" w:date="2016-02-12T11:27:00Z">
+                    <w:rPr>
+                      <w:color w:val="FF0000"/>
+                    </w:rPr>
+                  </w:rPrChange>
+                </w:rPr>
+                <w:fldChar w:fldCharType="begin"/>
+              </w:r>
+              <w:r>
+                <w:rPr>
+                  <w:color w:val="FF0000"/>
+                  <w:sz w:val="18"/>
+                  <w:szCs w:val="18"/>
+                  <w:rPrChange w:id="86" w:author="Guillaume Aubert" w:date="2016-02-12T11:27:00Z">
+                    <w:rPr>
+                      <w:color w:val="FF0000"/>
+                    </w:rPr>
+                  </w:rPrChange>
+                </w:rPr>
+                <w:instrText xml:space="preserve"> HYPERLINK "file:///C:\\Users\\Aubert\\AppData\\Local\\Microsoft\\Windows\\Temporary%20Internet%20Files\\Content.IE5\\2E43I7E1\\EO_EUM_DAT_METOP_OSI-104.xml" </w:instrText>
+              </w:r>
+              <w:r>
+                <w:rPr>
+                  <w:color w:val="FF0000"/>
+                  <w:sz w:val="18"/>
+                  <w:szCs w:val="18"/>
+                  <w:rPrChange w:id="87" w:author="Guillaume Aubert" w:date="2016-02-12T11:27:00Z">
+                    <w:rPr>
+                      <w:color w:val="FF0000"/>
+                    </w:rPr>
+                  </w:rPrChange>
+                </w:rPr>
+                <w:fldChar w:fldCharType="separate"/>
+              </w:r>
+              <w:r>
+                <w:rPr>
+                  <w:color w:val="FF0000"/>
+                  <w:sz w:val="18"/>
+                  <w:szCs w:val="18"/>
+                  <w:rPrChange w:id="88" w:author="Guillaume Aubert" w:date="2016-02-12T11:27:00Z">
+                    <w:rPr>
+                      <w:rStyle w:val="Hyperlink"/>
+                    </w:rPr>
+                  </w:rPrChange>
+                </w:rPr>
+                <w:t>&lt;gmd:CI_OnlineResource&gt;</w:t>
+              </w:r>
+              <w:r>
+                <w:rPr>
+                  <w:color w:val="FF0000"/>
+                  <w:sz w:val="18"/>
+                  <w:szCs w:val="18"/>
+                  <w:rPrChange w:id="89" w:author="Guillaume Aubert" w:date="2016-02-12T11:27:00Z">
+                    <w:rPr>
+                      <w:color w:val="FF0000"/>
+                    </w:rPr>
+                  </w:rPrChange>
+                </w:rPr>
+                <w:fldChar w:fldCharType="end"/>
+              </w:r>
+            </w:ins>
+          </w:p>
+          <w:p>
+            <w:pPr>
+              <w:jc w:val="both"/>
+              <w:rPr>
+                <w:ins w:id="90" w:author="Guillaume Aubert" w:date="2016-02-12T11:25:00Z"/>
+                <w:color w:val="FF0000"/>
+                <w:sz w:val="18"/>
+                <w:szCs w:val="18"/>
+                <w:rPrChange w:id="91" w:author="Guillaume Aubert" w:date="2016-02-12T11:27:00Z">
+                  <w:rPr>
+                    <w:ins w:id="92" w:author="Guillaume Aubert" w:date="2016-02-12T11:25:00Z"/>
+                    <w:color w:val="FF0000"/>
+                  </w:rPr>
+                </w:rPrChange>
+              </w:rPr>
+              <w:pPrChange w:id="93" w:author="Guillaume Aubert" w:date="2016-02-12T11:08:00Z">
+                <w:pPr>
+                  <w:pStyle w:val="ListParagraph"/>
+                  <w:numPr>
+                    <w:ilvl w:val="1"/>
+                    <w:numId w:val="6"/>
+                  </w:numPr>
+                  <w:tabs>
+                    <w:tab w:val="num" w:pos="1440"/>
+                  </w:tabs>
+                  <w:ind w:left="1440" w:hanging="360"/>
+                  <w:jc w:val="both"/>
+                </w:pPr>
+              </w:pPrChange>
+            </w:pPr>
+            <w:ins w:id="94" w:author="Guillaume Aubert" w:date="2016-02-12T11:27:00Z">
+              <w:r>
+                <w:rPr>
+                  <w:color w:val="FF0000"/>
+                  <w:sz w:val="18"/>
+                  <w:szCs w:val="18"/>
+                </w:rPr>
+                <w:t xml:space="preserve">                    </w:t>
+              </w:r>
+            </w:ins>
+            <w:ins w:id="95" w:author="Guillaume Aubert" w:date="2016-02-12T11:25:00Z">
+              <w:r>
+                <w:rPr>
+                  <w:color w:val="FF0000"/>
+                  <w:sz w:val="18"/>
+                  <w:szCs w:val="18"/>
+                  <w:rPrChange w:id="96" w:author="Guillaume Aubert" w:date="2016-02-12T11:27:00Z">
+                    <w:rPr>
+                      <w:color w:val="FF0000"/>
+                    </w:rPr>
+                  </w:rPrChange>
+                </w:rPr>
+                <w:fldChar w:fldCharType="begin"/>
+              </w:r>
+              <w:r>
+                <w:rPr>
+                  <w:color w:val="FF0000"/>
+                  <w:sz w:val="18"/>
+                  <w:szCs w:val="18"/>
+                  <w:rPrChange w:id="97" w:author="Guillaume Aubert" w:date="2016-02-12T11:27:00Z">
+                    <w:rPr>
+                      <w:color w:val="FF0000"/>
+                    </w:rPr>
+                  </w:rPrChange>
+                </w:rPr>
+                <w:instrText xml:space="preserve"> HYPERLINK "file:///C:\\Users\\Aubert\\AppData\\Local\\Microsoft\\Windows\\Temporary%20Internet%20Files\\Content.IE5\\2E43I7E1\\EO_EUM_DAT_METOP_OSI-104.xml" </w:instrText>
+              </w:r>
+              <w:r>
+                <w:rPr>
+                  <w:color w:val="FF0000"/>
+                  <w:sz w:val="18"/>
+                  <w:szCs w:val="18"/>
+                  <w:rPrChange w:id="98" w:author="Guillaume Aubert" w:date="2016-02-12T11:27:00Z">
+                    <w:rPr>
+                      <w:color w:val="FF0000"/>
+                    </w:rPr>
+                  </w:rPrChange>
+                </w:rPr>
+                <w:fldChar w:fldCharType="separate"/>
+              </w:r>
+              <w:r>
+                <w:rPr>
+                  <w:color w:val="FF0000"/>
+                  <w:sz w:val="18"/>
+                  <w:szCs w:val="18"/>
+                  <w:rPrChange w:id="99" w:author="Guillaume Aubert" w:date="2016-02-12T11:27:00Z">
+                    <w:rPr>
+                      <w:rStyle w:val="Hyperlink"/>
+                    </w:rPr>
+                  </w:rPrChange>
+                </w:rPr>
+                <w:t>&lt;gmd:linkage&gt;</w:t>
+              </w:r>
+              <w:r>
+                <w:rPr>
+                  <w:color w:val="FF0000"/>
+                  <w:sz w:val="18"/>
+                  <w:szCs w:val="18"/>
+                  <w:rPrChange w:id="100" w:author="Guillaume Aubert" w:date="2016-02-12T11:27:00Z">
+                    <w:rPr>
+                      <w:color w:val="FF0000"/>
+                    </w:rPr>
+                  </w:rPrChange>
+                </w:rPr>
+                <w:fldChar w:fldCharType="end"/>
+              </w:r>
+            </w:ins>
+          </w:p>
+          <w:p>
+            <w:pPr>
+              <w:jc w:val="both"/>
+              <w:rPr>
+                <w:ins w:id="101" w:author="Guillaume Aubert" w:date="2016-02-12T11:26:00Z"/>
+                <w:color w:val="FF0000"/>
+                <w:sz w:val="18"/>
+                <w:szCs w:val="18"/>
+                <w:rPrChange w:id="102" w:author="Guillaume Aubert" w:date="2016-02-12T11:27:00Z">
+                  <w:rPr>
+                    <w:ins w:id="103" w:author="Guillaume Aubert" w:date="2016-02-12T11:26:00Z"/>
+                    <w:color w:val="FF0000"/>
+                  </w:rPr>
+                </w:rPrChange>
+              </w:rPr>
+              <w:pPrChange w:id="104" w:author="Guillaume Aubert" w:date="2016-02-12T11:08:00Z">
+                <w:pPr>
+                  <w:pStyle w:val="ListParagraph"/>
+                  <w:numPr>
+                    <w:ilvl w:val="1"/>
+                    <w:numId w:val="6"/>
+                  </w:numPr>
+                  <w:tabs>
+                    <w:tab w:val="num" w:pos="1440"/>
+                  </w:tabs>
+                  <w:ind w:left="1440" w:hanging="360"/>
+                  <w:jc w:val="both"/>
+                </w:pPr>
+              </w:pPrChange>
+            </w:pPr>
+            <w:ins w:id="105" w:author="Guillaume Aubert" w:date="2016-02-12T11:27:00Z">
+              <w:r>
+                <w:rPr>
+                  <w:color w:val="FF0000"/>
+                  <w:sz w:val="18"/>
+                  <w:szCs w:val="18"/>
+                </w:rPr>
+                <w:t xml:space="preserve">                      </w:t>
+              </w:r>
+            </w:ins>
+            <w:ins w:id="106" w:author="Guillaume Aubert" w:date="2016-02-12T11:25:00Z">
+              <w:r>
+                <w:rPr>
+                  <w:color w:val="FF0000"/>
+                  <w:sz w:val="18"/>
+                  <w:szCs w:val="18"/>
+                  <w:rPrChange w:id="107" w:author="Guillaume Aubert" w:date="2016-02-12T11:27:00Z">
+                    <w:rPr>
+                      <w:color w:val="FF0000"/>
+                    </w:rPr>
+                  </w:rPrChange>
+                </w:rPr>
+                <w:t>&lt;gmd:URL&gt;</w:t>
+              </w:r>
+            </w:ins>
+            <w:ins w:id="108" w:author="Guillaume Aubert" w:date="2016-02-12T11:26:00Z">
+              <w:r>
+                <w:rPr>
+                  <w:color w:val="FF0000"/>
+                  <w:sz w:val="18"/>
+                  <w:szCs w:val="18"/>
+                  <w:rPrChange w:id="109" w:author="Guillaume Aubert" w:date="2016-02-12T11:27:00Z">
+                    <w:rPr>
+                      <w:color w:val="FF0000"/>
+                    </w:rPr>
+                  </w:rPrChange>
+                </w:rPr>
+                <w:fldChar w:fldCharType="begin"/>
+              </w:r>
+              <w:r>
+                <w:rPr>
+                  <w:color w:val="FF0000"/>
+                  <w:sz w:val="18"/>
+                  <w:szCs w:val="18"/>
+                  <w:rPrChange w:id="110" w:author="Guillaume Aubert" w:date="2016-02-12T11:27:00Z">
+                    <w:rPr>
+                      <w:color w:val="FF0000"/>
+                    </w:rPr>
+                  </w:rPrChange>
+                </w:rPr>
+                <w:instrText xml:space="preserve"> HYPERLINK "</w:instrText>
+              </w:r>
+            </w:ins>
+            <w:ins w:id="111" w:author="Guillaume Aubert" w:date="2016-02-12T11:25:00Z">
+              <w:r>
+                <w:rPr>
+                  <w:color w:val="FF0000"/>
+                  <w:sz w:val="18"/>
+                  <w:szCs w:val="18"/>
+                  <w:rPrChange w:id="112" w:author="Guillaume Aubert" w:date="2016-02-12T11:27:00Z">
+                    <w:rPr>
+                      <w:color w:val="FF0000"/>
+                    </w:rPr>
+                  </w:rPrChange>
+                </w:rPr>
+                <w:instrText>http://www.knmi.nl/scatterometer/publications/pdf/ASCAT_Product_Manual.pdf&lt;/gmd:URL</w:instrText>
+              </w:r>
+            </w:ins>
+            <w:ins w:id="113" w:author="Guillaume Aubert" w:date="2016-02-12T11:26:00Z">
+              <w:r>
+                <w:rPr>
+                  <w:color w:val="FF0000"/>
+                  <w:sz w:val="18"/>
+                  <w:szCs w:val="18"/>
+                  <w:rPrChange w:id="114" w:author="Guillaume Aubert" w:date="2016-02-12T11:27:00Z">
+                    <w:rPr>
+                      <w:color w:val="FF0000"/>
+                    </w:rPr>
+                  </w:rPrChange>
+                </w:rPr>
+                <w:instrText xml:space="preserve">" </w:instrText>
+              </w:r>
+              <w:r>
+                <w:rPr>
+                  <w:color w:val="FF0000"/>
+                  <w:sz w:val="18"/>
+                  <w:szCs w:val="18"/>
+                  <w:rPrChange w:id="115" w:author="Guillaume Aubert" w:date="2016-02-12T11:27:00Z">
+                    <w:rPr>
+                      <w:color w:val="FF0000"/>
+                    </w:rPr>
+                  </w:rPrChange>
+                </w:rPr>
+                <w:fldChar w:fldCharType="separate"/>
+              </w:r>
+            </w:ins>
+            <w:ins w:id="116" w:author="Guillaume Aubert" w:date="2016-02-12T11:25:00Z">
+              <w:r>
+                <w:rPr>
+                  <w:rStyle w:val="Hyperlink"/>
+                  <w:sz w:val="18"/>
+                  <w:szCs w:val="18"/>
+                  <w:rPrChange w:id="117" w:author="Guillaume Aubert" w:date="2016-02-12T11:27:00Z">
+                    <w:rPr>
+                      <w:color w:val="FF0000"/>
+                    </w:rPr>
+                  </w:rPrChange>
+                </w:rPr>
+                <w:t>http://www.knmi.nl/scatterometer/publications/pdf/ASCAT_Product_Manual.pdf&lt;/gmd:URL</w:t>
+              </w:r>
+            </w:ins>
+            <w:ins w:id="118" w:author="Guillaume Aubert" w:date="2016-02-12T11:26:00Z">
+              <w:r>
+                <w:rPr>
+                  <w:color w:val="FF0000"/>
+                  <w:sz w:val="18"/>
+                  <w:szCs w:val="18"/>
+                  <w:rPrChange w:id="119" w:author="Guillaume Aubert" w:date="2016-02-12T11:27:00Z">
+                    <w:rPr>
+                      <w:color w:val="FF0000"/>
+                    </w:rPr>
+                  </w:rPrChange>
+                </w:rPr>
+                <w:fldChar w:fldCharType="end"/>
+              </w:r>
+            </w:ins>
+            <w:ins w:id="120" w:author="Guillaume Aubert" w:date="2016-02-12T11:25:00Z">
+              <w:r>
+                <w:rPr>
+                  <w:color w:val="FF0000"/>
+                  <w:sz w:val="18"/>
+                  <w:szCs w:val="18"/>
+                  <w:rPrChange w:id="121" w:author="Guillaume Aubert" w:date="2016-02-12T11:27:00Z">
+                    <w:rPr>
+                      <w:color w:val="FF0000"/>
+                    </w:rPr>
+                  </w:rPrChange>
+                </w:rPr>
+                <w:t>&gt;</w:t>
+              </w:r>
+            </w:ins>
+          </w:p>
+          <w:p>
+            <w:pPr>
+              <w:jc w:val="both"/>
+              <w:rPr>
+                <w:ins w:id="122" w:author="Guillaume Aubert" w:date="2016-02-12T11:26:00Z"/>
+                <w:color w:val="FF0000"/>
+                <w:sz w:val="18"/>
+                <w:szCs w:val="18"/>
+                <w:rPrChange w:id="123" w:author="Guillaume Aubert" w:date="2016-02-12T11:27:00Z">
+                  <w:rPr>
+                    <w:ins w:id="124" w:author="Guillaume Aubert" w:date="2016-02-12T11:26:00Z"/>
+                    <w:color w:val="FF0000"/>
+                  </w:rPr>
+                </w:rPrChange>
+              </w:rPr>
+              <w:pPrChange w:id="125" w:author="Guillaume Aubert" w:date="2016-02-12T11:08:00Z">
+                <w:pPr>
+                  <w:pStyle w:val="ListParagraph"/>
+                  <w:numPr>
+                    <w:ilvl w:val="1"/>
+                    <w:numId w:val="6"/>
+                  </w:numPr>
+                  <w:tabs>
+                    <w:tab w:val="num" w:pos="1440"/>
+                  </w:tabs>
+                  <w:ind w:left="1440" w:hanging="360"/>
+                  <w:jc w:val="both"/>
+                </w:pPr>
+              </w:pPrChange>
+            </w:pPr>
+            <w:ins w:id="126" w:author="Guillaume Aubert" w:date="2016-02-12T11:27:00Z">
+              <w:r>
+                <w:rPr>
+                  <w:color w:val="FF0000"/>
+                  <w:sz w:val="18"/>
+                  <w:szCs w:val="18"/>
+                </w:rPr>
+                <w:t xml:space="preserve">                   </w:t>
+              </w:r>
+            </w:ins>
+            <w:ins w:id="127" w:author="Guillaume Aubert" w:date="2016-02-12T11:25:00Z">
+              <w:r>
+                <w:rPr>
+                  <w:color w:val="FF0000"/>
+                  <w:sz w:val="18"/>
+                  <w:szCs w:val="18"/>
+                  <w:rPrChange w:id="128" w:author="Guillaume Aubert" w:date="2016-02-12T11:27:00Z">
+                    <w:rPr>
+                      <w:color w:val="FF0000"/>
+                    </w:rPr>
+                  </w:rPrChange>
+                </w:rPr>
+                <w:t>&lt;/gmd:linkage&gt;</w:t>
+              </w:r>
+            </w:ins>
+          </w:p>
+          <w:p>
+            <w:pPr>
+              <w:jc w:val="both"/>
+              <w:rPr>
+                <w:ins w:id="129" w:author="Guillaume Aubert" w:date="2016-02-12T11:26:00Z"/>
+                <w:color w:val="FF0000"/>
+                <w:sz w:val="18"/>
+                <w:szCs w:val="18"/>
+                <w:rPrChange w:id="130" w:author="Guillaume Aubert" w:date="2016-02-12T11:27:00Z">
+                  <w:rPr>
+                    <w:ins w:id="131" w:author="Guillaume Aubert" w:date="2016-02-12T11:26:00Z"/>
+                    <w:color w:val="FF0000"/>
+                  </w:rPr>
+                </w:rPrChange>
+              </w:rPr>
+              <w:pPrChange w:id="132" w:author="Guillaume Aubert" w:date="2016-02-12T11:08:00Z">
+                <w:pPr>
+                  <w:pStyle w:val="ListParagraph"/>
+                  <w:numPr>
+                    <w:ilvl w:val="1"/>
+                    <w:numId w:val="6"/>
+                  </w:numPr>
+                  <w:tabs>
+                    <w:tab w:val="num" w:pos="1440"/>
+                  </w:tabs>
+                  <w:ind w:left="1440" w:hanging="360"/>
+                  <w:jc w:val="both"/>
+                </w:pPr>
+              </w:pPrChange>
+            </w:pPr>
+            <w:ins w:id="133" w:author="Guillaume Aubert" w:date="2016-02-12T11:27:00Z">
+              <w:r>
+                <w:rPr>
+                  <w:color w:val="FF0000"/>
+                  <w:sz w:val="18"/>
+                  <w:szCs w:val="18"/>
+                </w:rPr>
+                <w:t xml:space="preserve">                  </w:t>
+              </w:r>
+            </w:ins>
+            <w:ins w:id="134" w:author="Guillaume Aubert" w:date="2016-02-12T11:28:00Z">
+              <w:r>
+                <w:rPr>
+                  <w:color w:val="FF0000"/>
+                  <w:sz w:val="18"/>
+                  <w:szCs w:val="18"/>
+                </w:rPr>
+                <w:t xml:space="preserve"> </w:t>
+              </w:r>
+            </w:ins>
+            <w:ins w:id="135" w:author="Guillaume Aubert" w:date="2016-02-12T11:25:00Z">
+              <w:r>
+                <w:rPr>
+                  <w:color w:val="FF0000"/>
+                  <w:sz w:val="18"/>
+                  <w:szCs w:val="18"/>
+                  <w:rPrChange w:id="136" w:author="Guillaume Aubert" w:date="2016-02-12T11:27:00Z">
+                    <w:rPr>
+                      <w:color w:val="FF0000"/>
+                    </w:rPr>
+                  </w:rPrChange>
+                </w:rPr>
+                <w:fldChar w:fldCharType="begin"/>
+              </w:r>
+              <w:r>
+                <w:rPr>
+                  <w:color w:val="FF0000"/>
+                  <w:sz w:val="18"/>
+                  <w:szCs w:val="18"/>
+                  <w:rPrChange w:id="137" w:author="Guillaume Aubert" w:date="2016-02-12T11:27:00Z">
+                    <w:rPr>
+                      <w:color w:val="FF0000"/>
+                    </w:rPr>
+                  </w:rPrChange>
+                </w:rPr>
+                <w:instrText xml:space="preserve"> HYPERLINK "file:///C:\\Users\\Aubert\\AppData\\Local\\Microsoft\\Windows\\Temporary%20Internet%20Files\\Content.IE5\\2E43I7E1\\EO_EUM_DAT_METOP_OSI-104.xml" </w:instrText>
+              </w:r>
+              <w:r>
+                <w:rPr>
+                  <w:color w:val="FF0000"/>
+                  <w:sz w:val="18"/>
+                  <w:szCs w:val="18"/>
+                  <w:rPrChange w:id="138" w:author="Guillaume Aubert" w:date="2016-02-12T11:27:00Z">
+                    <w:rPr>
+                      <w:color w:val="FF0000"/>
+                    </w:rPr>
+                  </w:rPrChange>
+                </w:rPr>
+                <w:fldChar w:fldCharType="separate"/>
+              </w:r>
+              <w:r>
+                <w:rPr>
+                  <w:color w:val="FF0000"/>
+                  <w:sz w:val="18"/>
+                  <w:szCs w:val="18"/>
+                  <w:rPrChange w:id="139" w:author="Guillaume Aubert" w:date="2016-02-12T11:27:00Z">
+                    <w:rPr>
+                      <w:rStyle w:val="Hyperlink"/>
+                    </w:rPr>
+                  </w:rPrChange>
+                </w:rPr>
+                <w:t>&lt;gmd:name&gt;</w:t>
+              </w:r>
+              <w:r>
+                <w:rPr>
+                  <w:color w:val="FF0000"/>
+                  <w:sz w:val="18"/>
+                  <w:szCs w:val="18"/>
+                  <w:rPrChange w:id="140" w:author="Guillaume Aubert" w:date="2016-02-12T11:27:00Z">
+                    <w:rPr>
+                      <w:color w:val="FF0000"/>
+                    </w:rPr>
+                  </w:rPrChange>
+                </w:rPr>
+                <w:fldChar w:fldCharType="end"/>
+              </w:r>
+            </w:ins>
+          </w:p>
+          <w:p>
+            <w:pPr>
+              <w:jc w:val="both"/>
+              <w:rPr>
+                <w:ins w:id="141" w:author="Guillaume Aubert" w:date="2016-02-12T11:26:00Z"/>
+                <w:color w:val="FF0000"/>
+                <w:sz w:val="18"/>
+                <w:szCs w:val="18"/>
+                <w:rPrChange w:id="142" w:author="Guillaume Aubert" w:date="2016-02-12T11:27:00Z">
+                  <w:rPr>
+                    <w:ins w:id="143" w:author="Guillaume Aubert" w:date="2016-02-12T11:26:00Z"/>
+                    <w:color w:val="FF0000"/>
+                  </w:rPr>
+                </w:rPrChange>
+              </w:rPr>
+              <w:pPrChange w:id="144" w:author="Guillaume Aubert" w:date="2016-02-12T11:08:00Z">
+                <w:pPr>
+                  <w:pStyle w:val="ListParagraph"/>
+                  <w:numPr>
+                    <w:ilvl w:val="1"/>
+                    <w:numId w:val="6"/>
+                  </w:numPr>
+                  <w:tabs>
+                    <w:tab w:val="num" w:pos="1440"/>
+                  </w:tabs>
+                  <w:ind w:left="1440" w:hanging="360"/>
+                  <w:jc w:val="both"/>
+                </w:pPr>
+              </w:pPrChange>
+            </w:pPr>
+            <w:ins w:id="145" w:author="Guillaume Aubert" w:date="2016-02-12T11:27:00Z">
+              <w:r>
+                <w:rPr>
+                  <w:color w:val="FF0000"/>
+                  <w:sz w:val="18"/>
+                  <w:szCs w:val="18"/>
+                </w:rPr>
+                <w:t xml:space="preserve">                      </w:t>
+              </w:r>
+            </w:ins>
+            <w:ins w:id="146" w:author="Guillaume Aubert" w:date="2016-02-12T11:25:00Z">
+              <w:r>
+                <w:rPr>
+                  <w:color w:val="FF0000"/>
+                  <w:sz w:val="18"/>
+                  <w:szCs w:val="18"/>
+                  <w:rPrChange w:id="147" w:author="Guillaume Aubert" w:date="2016-02-12T11:27:00Z">
+                    <w:rPr>
+                      <w:color w:val="FF0000"/>
+                    </w:rPr>
+                  </w:rPrChange>
+                </w:rPr>
+                <w:t>&lt;gco:CharacterString&gt;ASCAT Wind Product User Manual&lt;/gco:CharacterString&gt;</w:t>
+              </w:r>
+            </w:ins>
+          </w:p>
+          <w:p>
+            <w:pPr>
+              <w:jc w:val="both"/>
+              <w:rPr>
+                <w:ins w:id="148" w:author="Guillaume Aubert" w:date="2016-02-12T11:26:00Z"/>
+                <w:color w:val="FF0000"/>
+                <w:sz w:val="18"/>
+                <w:szCs w:val="18"/>
+                <w:rPrChange w:id="149" w:author="Guillaume Aubert" w:date="2016-02-12T11:27:00Z">
+                  <w:rPr>
+                    <w:ins w:id="150" w:author="Guillaume Aubert" w:date="2016-02-12T11:26:00Z"/>
+                    <w:color w:val="FF0000"/>
+                  </w:rPr>
+                </w:rPrChange>
+              </w:rPr>
+              <w:pPrChange w:id="151" w:author="Guillaume Aubert" w:date="2016-02-12T11:08:00Z">
+                <w:pPr>
+                  <w:pStyle w:val="ListParagraph"/>
+                  <w:numPr>
+                    <w:ilvl w:val="1"/>
+                    <w:numId w:val="6"/>
+                  </w:numPr>
+                  <w:tabs>
+                    <w:tab w:val="num" w:pos="1440"/>
+                  </w:tabs>
+                  <w:ind w:left="1440" w:hanging="360"/>
+                  <w:jc w:val="both"/>
+                </w:pPr>
+              </w:pPrChange>
+            </w:pPr>
+            <w:ins w:id="152" w:author="Guillaume Aubert" w:date="2016-02-12T11:27:00Z">
+              <w:r>
+                <w:rPr>
+                  <w:color w:val="FF0000"/>
+                  <w:sz w:val="18"/>
+                  <w:szCs w:val="18"/>
+                </w:rPr>
+                <w:t xml:space="preserve">                </w:t>
+              </w:r>
+            </w:ins>
+            <w:ins w:id="153" w:author="Guillaume Aubert" w:date="2016-02-12T11:28:00Z">
+              <w:r>
+                <w:rPr>
+                  <w:color w:val="FF0000"/>
+                  <w:sz w:val="18"/>
+                  <w:szCs w:val="18"/>
+                </w:rPr>
+                <w:t xml:space="preserve"> </w:t>
+              </w:r>
+            </w:ins>
+            <w:ins w:id="154" w:author="Guillaume Aubert" w:date="2016-02-12T11:27:00Z">
+              <w:r>
+                <w:rPr>
+                  <w:color w:val="FF0000"/>
+                  <w:sz w:val="18"/>
+                  <w:szCs w:val="18"/>
+                </w:rPr>
+                <w:t xml:space="preserve"> </w:t>
+              </w:r>
+            </w:ins>
+            <w:ins w:id="155" w:author="Guillaume Aubert" w:date="2016-02-12T11:25:00Z">
+              <w:r>
+                <w:rPr>
+                  <w:color w:val="FF0000"/>
+                  <w:sz w:val="18"/>
+                  <w:szCs w:val="18"/>
+                  <w:rPrChange w:id="156" w:author="Guillaume Aubert" w:date="2016-02-12T11:27:00Z">
+                    <w:rPr>
+                      <w:color w:val="FF0000"/>
+                    </w:rPr>
+                  </w:rPrChange>
+                </w:rPr>
+                <w:t>&lt;/gmd:name&gt;</w:t>
+              </w:r>
+            </w:ins>
+          </w:p>
+          <w:p>
+            <w:pPr>
+              <w:jc w:val="both"/>
+              <w:rPr>
+                <w:ins w:id="157" w:author="Guillaume Aubert" w:date="2016-02-12T11:26:00Z"/>
+                <w:color w:val="FF0000"/>
+                <w:sz w:val="18"/>
+                <w:szCs w:val="18"/>
+                <w:rPrChange w:id="158" w:author="Guillaume Aubert" w:date="2016-02-12T11:27:00Z">
+                  <w:rPr>
+                    <w:ins w:id="159" w:author="Guillaume Aubert" w:date="2016-02-12T11:26:00Z"/>
+                    <w:color w:val="FF0000"/>
+                  </w:rPr>
+                </w:rPrChange>
+              </w:rPr>
+              <w:pPrChange w:id="160" w:author="Guillaume Aubert" w:date="2016-02-12T11:08:00Z">
+                <w:pPr>
+                  <w:pStyle w:val="ListParagraph"/>
+                  <w:numPr>
+                    <w:ilvl w:val="1"/>
+                    <w:numId w:val="6"/>
+                  </w:numPr>
+                  <w:tabs>
+                    <w:tab w:val="num" w:pos="1440"/>
+                  </w:tabs>
+                  <w:ind w:left="1440" w:hanging="360"/>
+                  <w:jc w:val="both"/>
+                </w:pPr>
+              </w:pPrChange>
+            </w:pPr>
+            <w:ins w:id="161" w:author="Guillaume Aubert" w:date="2016-02-12T11:27:00Z">
+              <w:r>
+                <w:rPr>
+                  <w:color w:val="FF0000"/>
+                  <w:sz w:val="18"/>
+                  <w:szCs w:val="18"/>
+                </w:rPr>
+                <w:t xml:space="preserve">                </w:t>
+              </w:r>
+            </w:ins>
+            <w:ins w:id="162" w:author="Guillaume Aubert" w:date="2016-02-12T11:28:00Z">
+              <w:r>
+                <w:rPr>
+                  <w:color w:val="FF0000"/>
+                  <w:sz w:val="18"/>
+                  <w:szCs w:val="18"/>
+                </w:rPr>
+                <w:t xml:space="preserve"> </w:t>
+              </w:r>
+            </w:ins>
+            <w:ins w:id="163" w:author="Guillaume Aubert" w:date="2016-02-12T11:25:00Z">
+              <w:r>
+                <w:rPr>
+                  <w:color w:val="FF0000"/>
+                  <w:sz w:val="18"/>
+                  <w:szCs w:val="18"/>
+                  <w:rPrChange w:id="164" w:author="Guillaume Aubert" w:date="2016-02-12T11:27:00Z">
+                    <w:rPr>
+                      <w:color w:val="FF0000"/>
+                    </w:rPr>
+                  </w:rPrChange>
+                </w:rPr>
+                <w:fldChar w:fldCharType="begin"/>
+              </w:r>
+              <w:r>
+                <w:rPr>
+                  <w:color w:val="FF0000"/>
+                  <w:sz w:val="18"/>
+                  <w:szCs w:val="18"/>
+                  <w:rPrChange w:id="165" w:author="Guillaume Aubert" w:date="2016-02-12T11:27:00Z">
+                    <w:rPr>
+                      <w:color w:val="FF0000"/>
+                    </w:rPr>
+                  </w:rPrChange>
+                </w:rPr>
+                <w:instrText xml:space="preserve"> HYPERLINK "file:///C:\\Users\\Aubert\\AppData\\Local\\Microsoft\\Windows\\Temporary%20Internet%20Files\\Content.IE5\\2E43I7E1\\EO_EUM_DAT_METOP_OSI-104.xml" </w:instrText>
+              </w:r>
+              <w:r>
+                <w:rPr>
+                  <w:color w:val="FF0000"/>
+                  <w:sz w:val="18"/>
+                  <w:szCs w:val="18"/>
+                  <w:rPrChange w:id="166" w:author="Guillaume Aubert" w:date="2016-02-12T11:27:00Z">
+                    <w:rPr>
+                      <w:color w:val="FF0000"/>
+                    </w:rPr>
+                  </w:rPrChange>
+                </w:rPr>
+                <w:fldChar w:fldCharType="separate"/>
+              </w:r>
+              <w:r>
+                <w:rPr>
+                  <w:color w:val="FF0000"/>
+                  <w:sz w:val="18"/>
+                  <w:szCs w:val="18"/>
+                  <w:rPrChange w:id="167" w:author="Guillaume Aubert" w:date="2016-02-12T11:27:00Z">
+                    <w:rPr>
+                      <w:rStyle w:val="Hyperlink"/>
+                    </w:rPr>
+                  </w:rPrChange>
+                </w:rPr>
+                <w:t>&lt;gmd:function&gt;</w:t>
+              </w:r>
+              <w:r>
+                <w:rPr>
+                  <w:color w:val="FF0000"/>
+                  <w:sz w:val="18"/>
+                  <w:szCs w:val="18"/>
+                  <w:rPrChange w:id="168" w:author="Guillaume Aubert" w:date="2016-02-12T11:27:00Z">
+                    <w:rPr>
+                      <w:color w:val="FF0000"/>
+                    </w:rPr>
+                  </w:rPrChange>
+                </w:rPr>
+                <w:fldChar w:fldCharType="end"/>
+              </w:r>
+            </w:ins>
+          </w:p>
+          <w:p>
+            <w:pPr>
+              <w:jc w:val="both"/>
+              <w:rPr>
+                <w:ins w:id="169" w:author="Guillaume Aubert" w:date="2016-02-12T11:26:00Z"/>
+                <w:color w:val="FF0000"/>
+                <w:sz w:val="18"/>
+                <w:szCs w:val="18"/>
+                <w:rPrChange w:id="170" w:author="Guillaume Aubert" w:date="2016-02-12T11:27:00Z">
+                  <w:rPr>
+                    <w:ins w:id="171" w:author="Guillaume Aubert" w:date="2016-02-12T11:26:00Z"/>
+                    <w:color w:val="FF0000"/>
+                  </w:rPr>
+                </w:rPrChange>
+              </w:rPr>
+              <w:pPrChange w:id="172" w:author="Guillaume Aubert" w:date="2016-02-12T11:08:00Z">
+                <w:pPr>
+                  <w:pStyle w:val="ListParagraph"/>
+                  <w:numPr>
+                    <w:ilvl w:val="1"/>
+                    <w:numId w:val="6"/>
+                  </w:numPr>
+                  <w:tabs>
+                    <w:tab w:val="num" w:pos="1440"/>
+                  </w:tabs>
+                  <w:ind w:left="1440" w:hanging="360"/>
+                  <w:jc w:val="both"/>
+                </w:pPr>
+              </w:pPrChange>
+            </w:pPr>
+            <w:ins w:id="173" w:author="Guillaume Aubert" w:date="2016-02-12T11:28:00Z">
+              <w:r>
+                <w:rPr>
+                  <w:color w:val="FF0000"/>
+                  <w:sz w:val="18"/>
+                  <w:szCs w:val="18"/>
+                </w:rPr>
+                <w:t xml:space="preserve">                 </w:t>
+              </w:r>
+            </w:ins>
+            <w:ins w:id="174" w:author="Guillaume Aubert" w:date="2016-02-12T11:25:00Z">
+              <w:r>
+                <w:rPr>
+                  <w:color w:val="FF0000"/>
+                  <w:sz w:val="18"/>
+                  <w:szCs w:val="18"/>
+                  <w:rPrChange w:id="175" w:author="Guillaume Aubert" w:date="2016-02-12T11:27:00Z">
+                    <w:rPr>
+                      <w:color w:val="FF0000"/>
+                    </w:rPr>
+                  </w:rPrChange>
+                </w:rPr>
+                <w:t>&lt;</w:t>
+              </w:r>
+              <w:r>
+                <w:rPr>
+                  <w:color w:val="FF0000"/>
+                  <w:sz w:val="18"/>
+                  <w:szCs w:val="18"/>
+                  <w:rPrChange w:id="176" w:author="Guillaume Aubert" w:date="2016-02-12T11:27:00Z">
+                    <w:rPr>
+                      <w:color w:val="FF0000"/>
+                      <w:sz w:val="18"/>
+                      <w:szCs w:val="18"/>
+                    </w:rPr>
+                  </w:rPrChange>
+                </w:rPr>
+                <w:t>gmd:CI_OnLineFunctionCod</w:t>
+              </w:r>
+            </w:ins>
+            <w:ins w:id="177" w:author="Guillaume Aubert" w:date="2016-02-12T11:28:00Z">
+              <w:r>
+                <w:rPr>
+                  <w:color w:val="FF0000"/>
+                  <w:sz w:val="18"/>
+                  <w:szCs w:val="18"/>
+                </w:rPr>
+                <w:t xml:space="preserve">e </w:t>
+              </w:r>
+            </w:ins>
+            <w:ins w:id="178" w:author="Guillaume Aubert" w:date="2016-02-12T11:25:00Z">
+              <w:r>
+                <w:rPr>
+                  <w:color w:val="FF0000"/>
+                  <w:sz w:val="18"/>
+                  <w:szCs w:val="18"/>
+                  <w:rPrChange w:id="179" w:author="Guillaume Aubert" w:date="2016-02-12T11:27:00Z">
+                    <w:rPr>
+                      <w:color w:val="FF0000"/>
+                    </w:rPr>
+                  </w:rPrChange>
+                </w:rPr>
+                <w:t>codeListValue="information" codeList="http://standards.iso.org/ittf/PubliclyAvailableStandards/ISO_19139_Schemas/resources/Codelist/gmxCodelists.xml#CI_OnLineFunctionCode"/&gt;</w:t>
+              </w:r>
+            </w:ins>
+          </w:p>
+          <w:p>
+            <w:pPr>
+              <w:jc w:val="both"/>
+              <w:rPr>
+                <w:ins w:id="180" w:author="Guillaume Aubert" w:date="2016-02-12T11:26:00Z"/>
+                <w:color w:val="FF0000"/>
+                <w:sz w:val="18"/>
+                <w:szCs w:val="18"/>
+                <w:rPrChange w:id="181" w:author="Guillaume Aubert" w:date="2016-02-12T11:27:00Z">
+                  <w:rPr>
+                    <w:ins w:id="182" w:author="Guillaume Aubert" w:date="2016-02-12T11:26:00Z"/>
+                    <w:color w:val="FF0000"/>
+                  </w:rPr>
+                </w:rPrChange>
+              </w:rPr>
+              <w:pPrChange w:id="183" w:author="Guillaume Aubert" w:date="2016-02-12T11:08:00Z">
+                <w:pPr>
+                  <w:pStyle w:val="ListParagraph"/>
+                  <w:numPr>
+                    <w:ilvl w:val="1"/>
+                    <w:numId w:val="6"/>
+                  </w:numPr>
+                  <w:tabs>
+                    <w:tab w:val="num" w:pos="1440"/>
+                  </w:tabs>
+                  <w:ind w:left="1440" w:hanging="360"/>
+                  <w:jc w:val="both"/>
+                </w:pPr>
+              </w:pPrChange>
+            </w:pPr>
+            <w:ins w:id="184" w:author="Guillaume Aubert" w:date="2016-02-12T11:28:00Z">
+              <w:r>
+                <w:rPr>
+                  <w:color w:val="FF0000"/>
+                  <w:sz w:val="18"/>
+                  <w:szCs w:val="18"/>
+                </w:rPr>
+                <w:t xml:space="preserve">                 </w:t>
+              </w:r>
+            </w:ins>
+            <w:ins w:id="185" w:author="Guillaume Aubert" w:date="2016-02-12T11:25:00Z">
+              <w:r>
+                <w:rPr>
+                  <w:color w:val="FF0000"/>
+                  <w:sz w:val="18"/>
+                  <w:szCs w:val="18"/>
+                  <w:rPrChange w:id="186" w:author="Guillaume Aubert" w:date="2016-02-12T11:27:00Z">
+                    <w:rPr>
+                      <w:color w:val="FF0000"/>
+                    </w:rPr>
+                  </w:rPrChange>
+                </w:rPr>
+                <w:t>&lt;/gmd:function&gt;</w:t>
+              </w:r>
+            </w:ins>
+          </w:p>
+          <w:p>
+            <w:pPr>
+              <w:jc w:val="both"/>
+              <w:rPr>
+                <w:ins w:id="187" w:author="Guillaume Aubert" w:date="2016-02-12T11:26:00Z"/>
+                <w:color w:val="FF0000"/>
+                <w:sz w:val="18"/>
+                <w:szCs w:val="18"/>
+                <w:rPrChange w:id="188" w:author="Guillaume Aubert" w:date="2016-02-12T11:27:00Z">
+                  <w:rPr>
+                    <w:ins w:id="189" w:author="Guillaume Aubert" w:date="2016-02-12T11:26:00Z"/>
+                    <w:color w:val="FF0000"/>
+                  </w:rPr>
+                </w:rPrChange>
+              </w:rPr>
+              <w:pPrChange w:id="190" w:author="Guillaume Aubert" w:date="2016-02-12T11:08:00Z">
+                <w:pPr>
+                  <w:pStyle w:val="ListParagraph"/>
+                  <w:numPr>
+                    <w:ilvl w:val="1"/>
+                    <w:numId w:val="6"/>
+                  </w:numPr>
+                  <w:tabs>
+                    <w:tab w:val="num" w:pos="1440"/>
+                  </w:tabs>
+                  <w:ind w:left="1440" w:hanging="360"/>
+                  <w:jc w:val="both"/>
+                </w:pPr>
+              </w:pPrChange>
+            </w:pPr>
+            <w:ins w:id="191" w:author="Guillaume Aubert" w:date="2016-02-12T11:28:00Z">
+              <w:r>
+                <w:rPr>
+                  <w:color w:val="FF0000"/>
+                  <w:sz w:val="18"/>
+                  <w:szCs w:val="18"/>
+                </w:rPr>
+                <w:t xml:space="preserve">               </w:t>
+              </w:r>
+            </w:ins>
+            <w:ins w:id="192" w:author="Guillaume Aubert" w:date="2016-02-12T11:25:00Z">
+              <w:r>
+                <w:rPr>
+                  <w:color w:val="FF0000"/>
+                  <w:sz w:val="18"/>
+                  <w:szCs w:val="18"/>
+                  <w:rPrChange w:id="193" w:author="Guillaume Aubert" w:date="2016-02-12T11:27:00Z">
+                    <w:rPr>
+                      <w:color w:val="FF0000"/>
+                    </w:rPr>
+                  </w:rPrChange>
+                </w:rPr>
+                <w:t>&lt;/gmd:CI_OnlineResource&gt;</w:t>
+              </w:r>
+            </w:ins>
+          </w:p>
+          <w:p>
+            <w:pPr>
+              <w:jc w:val="both"/>
+              <w:rPr>
+                <w:ins w:id="194" w:author="Guillaume Aubert" w:date="2016-02-12T11:26:00Z"/>
+                <w:color w:val="FF0000"/>
+                <w:sz w:val="18"/>
+                <w:szCs w:val="18"/>
+                <w:rPrChange w:id="195" w:author="Guillaume Aubert" w:date="2016-02-12T11:27:00Z">
+                  <w:rPr>
+                    <w:ins w:id="196" w:author="Guillaume Aubert" w:date="2016-02-12T11:26:00Z"/>
+                    <w:color w:val="FF0000"/>
+                  </w:rPr>
+                </w:rPrChange>
+              </w:rPr>
+              <w:pPrChange w:id="197" w:author="Guillaume Aubert" w:date="2016-02-12T11:08:00Z">
+                <w:pPr>
+                  <w:pStyle w:val="ListParagraph"/>
+                  <w:numPr>
+                    <w:ilvl w:val="1"/>
+                    <w:numId w:val="6"/>
+                  </w:numPr>
+                  <w:tabs>
+                    <w:tab w:val="num" w:pos="1440"/>
+                  </w:tabs>
+                  <w:ind w:left="1440" w:hanging="360"/>
+                  <w:jc w:val="both"/>
+                </w:pPr>
+              </w:pPrChange>
+            </w:pPr>
+            <w:ins w:id="198" w:author="Guillaume Aubert" w:date="2016-02-12T11:28:00Z">
+              <w:r>
+                <w:rPr>
+                  <w:color w:val="FF0000"/>
+                  <w:sz w:val="18"/>
+                  <w:szCs w:val="18"/>
+                </w:rPr>
+                <w:t xml:space="preserve">            </w:t>
+              </w:r>
+            </w:ins>
+            <w:ins w:id="199" w:author="Guillaume Aubert" w:date="2016-02-12T11:25:00Z">
+              <w:r>
+                <w:rPr>
+                  <w:color w:val="FF0000"/>
+                  <w:sz w:val="18"/>
+                  <w:szCs w:val="18"/>
+                  <w:rPrChange w:id="200" w:author="Guillaume Aubert" w:date="2016-02-12T11:27:00Z">
+                    <w:rPr>
+                      <w:color w:val="FF0000"/>
+                    </w:rPr>
+                  </w:rPrChange>
+                </w:rPr>
+                <w:t>&lt;/gmd:onlineResource&gt;</w:t>
+              </w:r>
+            </w:ins>
+          </w:p>
+          <w:p>
+            <w:pPr>
+              <w:jc w:val="both"/>
+              <w:rPr>
+                <w:ins w:id="201" w:author="Guillaume Aubert" w:date="2016-02-12T11:26:00Z"/>
+                <w:color w:val="FF0000"/>
+                <w:sz w:val="18"/>
+                <w:szCs w:val="18"/>
+                <w:rPrChange w:id="202" w:author="Guillaume Aubert" w:date="2016-02-12T11:27:00Z">
+                  <w:rPr>
+                    <w:ins w:id="203" w:author="Guillaume Aubert" w:date="2016-02-12T11:26:00Z"/>
+                    <w:color w:val="FF0000"/>
+                  </w:rPr>
+                </w:rPrChange>
+              </w:rPr>
+              <w:pPrChange w:id="204" w:author="Guillaume Aubert" w:date="2016-02-12T11:08:00Z">
+                <w:pPr>
+                  <w:pStyle w:val="ListParagraph"/>
+                  <w:numPr>
+                    <w:ilvl w:val="1"/>
+                    <w:numId w:val="6"/>
+                  </w:numPr>
+                  <w:tabs>
+                    <w:tab w:val="num" w:pos="1440"/>
+                  </w:tabs>
+                  <w:ind w:left="1440" w:hanging="360"/>
+                  <w:jc w:val="both"/>
+                </w:pPr>
+              </w:pPrChange>
+            </w:pPr>
+            <w:ins w:id="205" w:author="Guillaume Aubert" w:date="2016-02-12T11:28:00Z">
+              <w:r>
+                <w:rPr>
+                  <w:color w:val="FF0000"/>
+                  <w:sz w:val="18"/>
+                  <w:szCs w:val="18"/>
+                </w:rPr>
+                <w:t xml:space="preserve">        </w:t>
+              </w:r>
+            </w:ins>
+            <w:ins w:id="206" w:author="Guillaume Aubert" w:date="2016-02-12T11:25:00Z">
+              <w:r>
+                <w:rPr>
+                  <w:color w:val="FF0000"/>
+                  <w:sz w:val="18"/>
+                  <w:szCs w:val="18"/>
+                  <w:rPrChange w:id="207" w:author="Guillaume Aubert" w:date="2016-02-12T11:27:00Z">
+                    <w:rPr>
+                      <w:color w:val="FF0000"/>
+                    </w:rPr>
+                  </w:rPrChange>
+                </w:rPr>
+                <w:t>&lt;/gmd:CI_Contact&gt;</w:t>
+              </w:r>
+            </w:ins>
+          </w:p>
+          <w:p>
+            <w:pPr>
+              <w:jc w:val="both"/>
+              <w:rPr>
+                <w:ins w:id="208" w:author="Guillaume Aubert" w:date="2016-02-12T11:26:00Z"/>
+                <w:color w:val="FF0000"/>
+                <w:sz w:val="18"/>
+                <w:szCs w:val="18"/>
+                <w:rPrChange w:id="209" w:author="Guillaume Aubert" w:date="2016-02-12T11:27:00Z">
+                  <w:rPr>
+                    <w:ins w:id="210" w:author="Guillaume Aubert" w:date="2016-02-12T11:26:00Z"/>
+                    <w:color w:val="FF0000"/>
+                  </w:rPr>
+                </w:rPrChange>
+              </w:rPr>
+              <w:pPrChange w:id="211" w:author="Guillaume Aubert" w:date="2016-02-12T11:08:00Z">
+                <w:pPr>
+                  <w:pStyle w:val="ListParagraph"/>
+                  <w:numPr>
+                    <w:ilvl w:val="1"/>
+                    <w:numId w:val="6"/>
+                  </w:numPr>
+                  <w:tabs>
+                    <w:tab w:val="num" w:pos="1440"/>
+                  </w:tabs>
+                  <w:ind w:left="1440" w:hanging="360"/>
+                  <w:jc w:val="both"/>
+                </w:pPr>
+              </w:pPrChange>
+            </w:pPr>
+            <w:ins w:id="212" w:author="Guillaume Aubert" w:date="2016-02-12T11:28:00Z">
+              <w:r>
+                <w:rPr>
+                  <w:color w:val="FF0000"/>
+                  <w:sz w:val="18"/>
+                  <w:szCs w:val="18"/>
+                </w:rPr>
+                <w:t xml:space="preserve">     </w:t>
+              </w:r>
+            </w:ins>
+            <w:ins w:id="213" w:author="Guillaume Aubert" w:date="2016-02-12T11:25:00Z">
+              <w:r>
+                <w:rPr>
+                  <w:color w:val="FF0000"/>
+                  <w:sz w:val="18"/>
+                  <w:szCs w:val="18"/>
+                  <w:rPrChange w:id="214" w:author="Guillaume Aubert" w:date="2016-02-12T11:27:00Z">
+                    <w:rPr>
+                      <w:color w:val="FF0000"/>
+                    </w:rPr>
+                  </w:rPrChange>
+                </w:rPr>
+                <w:t>&lt;/gmd:contactInfo&gt;</w:t>
+              </w:r>
+            </w:ins>
+          </w:p>
+          <w:p>
+            <w:pPr>
+              <w:jc w:val="both"/>
+              <w:rPr>
+                <w:ins w:id="215" w:author="Guillaume Aubert" w:date="2016-02-12T11:26:00Z"/>
+                <w:color w:val="FF0000"/>
+                <w:sz w:val="18"/>
+                <w:szCs w:val="18"/>
+                <w:rPrChange w:id="216" w:author="Guillaume Aubert" w:date="2016-02-12T11:27:00Z">
+                  <w:rPr>
+                    <w:ins w:id="217" w:author="Guillaume Aubert" w:date="2016-02-12T11:26:00Z"/>
+                    <w:color w:val="FF0000"/>
+                  </w:rPr>
+                </w:rPrChange>
+              </w:rPr>
+              <w:pPrChange w:id="218" w:author="Guillaume Aubert" w:date="2016-02-12T11:08:00Z">
+                <w:pPr>
+                  <w:pStyle w:val="ListParagraph"/>
+                  <w:numPr>
+                    <w:ilvl w:val="1"/>
+                    <w:numId w:val="6"/>
+                  </w:numPr>
+                  <w:tabs>
+                    <w:tab w:val="num" w:pos="1440"/>
+                  </w:tabs>
+                  <w:ind w:left="1440" w:hanging="360"/>
+                  <w:jc w:val="both"/>
+                </w:pPr>
+              </w:pPrChange>
+            </w:pPr>
+            <w:ins w:id="219" w:author="Guillaume Aubert" w:date="2016-02-12T11:29:00Z">
+              <w:r>
+                <w:rPr>
+                  <w:color w:val="FF0000"/>
+                  <w:sz w:val="18"/>
+                  <w:szCs w:val="18"/>
+                </w:rPr>
+                <w:t xml:space="preserve">     </w:t>
+              </w:r>
+            </w:ins>
+            <w:ins w:id="220" w:author="Guillaume Aubert" w:date="2016-02-12T11:25:00Z">
+              <w:r>
+                <w:rPr>
+                  <w:color w:val="FF0000"/>
+                  <w:sz w:val="18"/>
+                  <w:szCs w:val="18"/>
+                  <w:rPrChange w:id="221" w:author="Guillaume Aubert" w:date="2016-02-12T11:27:00Z">
+                    <w:rPr>
+                      <w:color w:val="FF0000"/>
+                    </w:rPr>
+                  </w:rPrChange>
+                </w:rPr>
+                <w:fldChar w:fldCharType="begin"/>
+              </w:r>
+              <w:r>
+                <w:rPr>
+                  <w:color w:val="FF0000"/>
+                  <w:sz w:val="18"/>
+                  <w:szCs w:val="18"/>
+                  <w:rPrChange w:id="222" w:author="Guillaume Aubert" w:date="2016-02-12T11:27:00Z">
+                    <w:rPr>
+                      <w:color w:val="FF0000"/>
+                    </w:rPr>
+                  </w:rPrChange>
+                </w:rPr>
+                <w:instrText xml:space="preserve"> HYPERLINK "file:///C:\\Users\\Aubert\\AppData\\Local\\Microsoft\\Windows\\Temporary%20Internet%20Files\\Content.IE5\\2E43I7E1\\EO_EUM_DAT_METOP_OSI-104.xml" </w:instrText>
+              </w:r>
+              <w:r>
+                <w:rPr>
+                  <w:color w:val="FF0000"/>
+                  <w:sz w:val="18"/>
+                  <w:szCs w:val="18"/>
+                  <w:rPrChange w:id="223" w:author="Guillaume Aubert" w:date="2016-02-12T11:27:00Z">
+                    <w:rPr>
+                      <w:color w:val="FF0000"/>
+                    </w:rPr>
+                  </w:rPrChange>
+                </w:rPr>
+                <w:fldChar w:fldCharType="separate"/>
+              </w:r>
+              <w:r>
+                <w:rPr>
+                  <w:color w:val="FF0000"/>
+                  <w:sz w:val="18"/>
+                  <w:szCs w:val="18"/>
+                  <w:rPrChange w:id="224" w:author="Guillaume Aubert" w:date="2016-02-12T11:27:00Z">
+                    <w:rPr>
+                      <w:rStyle w:val="Hyperlink"/>
+                    </w:rPr>
+                  </w:rPrChange>
+                </w:rPr>
+                <w:t>&lt;gmd:role&gt;</w:t>
+              </w:r>
+              <w:r>
+                <w:rPr>
+                  <w:color w:val="FF0000"/>
+                  <w:sz w:val="18"/>
+                  <w:szCs w:val="18"/>
+                  <w:rPrChange w:id="225" w:author="Guillaume Aubert" w:date="2016-02-12T11:27:00Z">
+                    <w:rPr>
+                      <w:color w:val="FF0000"/>
+                    </w:rPr>
+                  </w:rPrChange>
+                </w:rPr>
+                <w:fldChar w:fldCharType="end"/>
+              </w:r>
+            </w:ins>
+          </w:p>
+          <w:p>
+            <w:pPr>
+              <w:jc w:val="both"/>
+              <w:rPr>
+                <w:ins w:id="226" w:author="Guillaume Aubert" w:date="2016-02-12T11:26:00Z"/>
+                <w:color w:val="FF0000"/>
+                <w:sz w:val="18"/>
+                <w:szCs w:val="18"/>
+                <w:rPrChange w:id="227" w:author="Guillaume Aubert" w:date="2016-02-12T11:27:00Z">
+                  <w:rPr>
+                    <w:ins w:id="228" w:author="Guillaume Aubert" w:date="2016-02-12T11:26:00Z"/>
+                    <w:color w:val="FF0000"/>
+                  </w:rPr>
+                </w:rPrChange>
+              </w:rPr>
+              <w:pPrChange w:id="229" w:author="Guillaume Aubert" w:date="2016-02-12T11:08:00Z">
+                <w:pPr>
+                  <w:pStyle w:val="ListParagraph"/>
+                  <w:numPr>
+                    <w:ilvl w:val="1"/>
+                    <w:numId w:val="6"/>
+                  </w:numPr>
+                  <w:tabs>
+                    <w:tab w:val="num" w:pos="1440"/>
+                  </w:tabs>
+                  <w:ind w:left="1440" w:hanging="360"/>
+                  <w:jc w:val="both"/>
+                </w:pPr>
+              </w:pPrChange>
+            </w:pPr>
+            <w:ins w:id="230" w:author="Guillaume Aubert" w:date="2016-02-12T11:29:00Z">
+              <w:r>
+                <w:rPr>
+                  <w:color w:val="FF0000"/>
+                  <w:sz w:val="18"/>
+                  <w:szCs w:val="18"/>
+                </w:rPr>
+                <w:t xml:space="preserve">         </w:t>
+              </w:r>
+            </w:ins>
+            <w:ins w:id="231" w:author="Guillaume Aubert" w:date="2016-02-12T11:25:00Z">
+              <w:r>
+                <w:rPr>
+                  <w:color w:val="FF0000"/>
+                  <w:sz w:val="18"/>
+                  <w:szCs w:val="18"/>
+                  <w:rPrChange w:id="232" w:author="Guillaume Aubert" w:date="2016-02-12T11:27:00Z">
+                    <w:rPr>
+                      <w:color w:val="FF0000"/>
+                    </w:rPr>
+                  </w:rPrChange>
+                </w:rPr>
+                <w:t>&lt;gmd:CI_RoleCode codeListValue="author" codeList="http://standards.iso.org/ittf/PubliclyAvailableStandards/ISO_19139_Schemas/resources/Codelist/gmxCodelists.xml#CI_RoleCode"/&gt;</w:t>
+              </w:r>
+            </w:ins>
+          </w:p>
+          <w:p>
+            <w:pPr>
+              <w:jc w:val="both"/>
+              <w:rPr>
+                <w:ins w:id="233" w:author="Guillaume Aubert" w:date="2016-02-12T11:27:00Z"/>
+                <w:color w:val="FF0000"/>
+                <w:sz w:val="18"/>
+                <w:szCs w:val="18"/>
+                <w:rPrChange w:id="234" w:author="Guillaume Aubert" w:date="2016-02-12T11:27:00Z">
+                  <w:rPr>
+                    <w:ins w:id="235" w:author="Guillaume Aubert" w:date="2016-02-12T11:27:00Z"/>
+                    <w:color w:val="FF0000"/>
+                  </w:rPr>
+                </w:rPrChange>
+              </w:rPr>
+              <w:pPrChange w:id="236" w:author="Guillaume Aubert" w:date="2016-02-12T11:08:00Z">
+                <w:pPr>
+                  <w:pStyle w:val="ListParagraph"/>
+                  <w:numPr>
+                    <w:ilvl w:val="1"/>
+                    <w:numId w:val="6"/>
+                  </w:numPr>
+                  <w:tabs>
+                    <w:tab w:val="num" w:pos="1440"/>
+                  </w:tabs>
+                  <w:ind w:left="1440" w:hanging="360"/>
+                  <w:jc w:val="both"/>
+                </w:pPr>
+              </w:pPrChange>
+            </w:pPr>
+            <w:ins w:id="237" w:author="Guillaume Aubert" w:date="2016-02-12T11:29:00Z">
+              <w:r>
+                <w:rPr>
+                  <w:color w:val="FF0000"/>
+                  <w:sz w:val="18"/>
+                  <w:szCs w:val="18"/>
+                </w:rPr>
+                <w:t xml:space="preserve">     </w:t>
+              </w:r>
+            </w:ins>
+            <w:ins w:id="238" w:author="Guillaume Aubert" w:date="2016-02-12T11:25:00Z">
+              <w:r>
+                <w:rPr>
+                  <w:color w:val="FF0000"/>
+                  <w:sz w:val="18"/>
+                  <w:szCs w:val="18"/>
+                  <w:rPrChange w:id="239" w:author="Guillaume Aubert" w:date="2016-02-12T11:27:00Z">
+                    <w:rPr>
+                      <w:color w:val="FF0000"/>
+                    </w:rPr>
+                  </w:rPrChange>
+                </w:rPr>
+                <w:t>&lt;/gmd:role&gt;</w:t>
+              </w:r>
+            </w:ins>
+          </w:p>
+          <w:p>
+            <w:pPr>
+              <w:jc w:val="both"/>
+              <w:rPr>
+                <w:ins w:id="240" w:author="Guillaume Aubert" w:date="2016-02-12T11:27:00Z"/>
+                <w:color w:val="FF0000"/>
+                <w:sz w:val="18"/>
+                <w:szCs w:val="18"/>
+                <w:rPrChange w:id="241" w:author="Guillaume Aubert" w:date="2016-02-12T11:27:00Z">
+                  <w:rPr>
+                    <w:ins w:id="242" w:author="Guillaume Aubert" w:date="2016-02-12T11:27:00Z"/>
+                    <w:color w:val="FF0000"/>
+                  </w:rPr>
+                </w:rPrChange>
+              </w:rPr>
+              <w:pPrChange w:id="243" w:author="Guillaume Aubert" w:date="2016-02-12T11:08:00Z">
+                <w:pPr>
+                  <w:pStyle w:val="ListParagraph"/>
+                  <w:numPr>
+                    <w:ilvl w:val="1"/>
+                    <w:numId w:val="6"/>
+                  </w:numPr>
+                  <w:tabs>
+                    <w:tab w:val="num" w:pos="1440"/>
+                  </w:tabs>
+                  <w:ind w:left="1440" w:hanging="360"/>
+                  <w:jc w:val="both"/>
+                </w:pPr>
+              </w:pPrChange>
+            </w:pPr>
+            <w:ins w:id="244" w:author="Guillaume Aubert" w:date="2016-02-12T11:25:00Z">
+              <w:r>
+                <w:rPr>
+                  <w:color w:val="FF0000"/>
+                  <w:sz w:val="18"/>
+                  <w:szCs w:val="18"/>
+                  <w:rPrChange w:id="245" w:author="Guillaume Aubert" w:date="2016-02-12T11:27:00Z">
+                    <w:rPr>
+                      <w:color w:val="FF0000"/>
+                    </w:rPr>
+                  </w:rPrChange>
+                </w:rPr>
+                <w:t>&lt;/gmd:CI_ResponsibleParty&gt;</w:t>
+              </w:r>
+            </w:ins>
+          </w:p>
+          <w:p>
+            <w:pPr>
+              <w:jc w:val="both"/>
+              <w:rPr>
+                <w:ins w:id="246" w:author="Guillaume Aubert" w:date="2016-02-12T11:10:00Z"/>
+                <w:color w:val="FF0000"/>
+                <w:sz w:val="18"/>
+                <w:szCs w:val="18"/>
+                <w:rPrChange w:id="247" w:author="Guillaume Aubert" w:date="2016-02-12T11:27:00Z">
+                  <w:rPr>
+                    <w:ins w:id="248" w:author="Guillaume Aubert" w:date="2016-02-12T11:10:00Z"/>
+                    <w:color w:val="FF0000"/>
+                  </w:rPr>
+                </w:rPrChange>
+              </w:rPr>
+              <w:pPrChange w:id="249" w:author="Guillaume Aubert" w:date="2016-02-12T11:08:00Z">
+                <w:pPr>
+                  <w:pStyle w:val="ListParagraph"/>
+                  <w:numPr>
+                    <w:ilvl w:val="1"/>
+                    <w:numId w:val="6"/>
+                  </w:numPr>
+                  <w:tabs>
+                    <w:tab w:val="num" w:pos="1440"/>
+                  </w:tabs>
+                  <w:ind w:left="1440" w:hanging="360"/>
+                  <w:jc w:val="both"/>
+                </w:pPr>
+              </w:pPrChange>
+            </w:pPr>
+            <w:ins w:id="250" w:author="Guillaume Aubert" w:date="2016-02-12T11:25:00Z">
+              <w:r>
+                <w:rPr>
+                  <w:color w:val="FF0000"/>
+                  <w:sz w:val="18"/>
+                  <w:szCs w:val="18"/>
+                  <w:rPrChange w:id="251" w:author="Guillaume Aubert" w:date="2016-02-12T11:27:00Z">
+                    <w:rPr>
+                      <w:color w:val="FF0000"/>
+                    </w:rPr>
+                  </w:rPrChange>
+                </w:rPr>
+                <w:t>&lt;/gmd:citedResponsibleParty</w:t>
+              </w:r>
+              <w:r>
+                <w:rPr>
+                  <w:color w:val="FF0000"/>
+                  <w:sz w:val="18"/>
+                  <w:szCs w:val="18"/>
+                  <w:rPrChange w:id="252" w:author="Guillaume Aubert" w:date="2016-02-12T11:27:00Z">
+                    <w:rPr>
+                      <w:color w:val="FF0000"/>
+                    </w:rPr>
+                  </w:rPrChange>
+                </w:rPr>
+                <w:t>&gt;</w:t>
+              </w:r>
+            </w:ins>
+          </w:p>
+          <w:p>
+            <w:pPr>
+              <w:jc w:val="both"/>
+              <w:pPrChange w:id="253" w:author="Guillaume Aubert" w:date="2016-02-12T11:08:00Z">
+                <w:pPr>
+                  <w:pStyle w:val="ListParagraph"/>
+                  <w:numPr>
+                    <w:ilvl w:val="1"/>
+                    <w:numId w:val="6"/>
+                  </w:numPr>
+                  <w:tabs>
+                    <w:tab w:val="num" w:pos="1440"/>
+                  </w:tabs>
+                  <w:ind w:left="1440" w:hanging="360"/>
+                  <w:jc w:val="both"/>
+                </w:pPr>
+              </w:pPrChange>
+            </w:pPr>
           </w:p>
           <w:p>
             <w:pPr>
@@ -958,6 +3385,9 @@
                 <w:numId w:val="6"/>
               </w:numPr>
               <w:jc w:val="both"/>
+              <w:rPr>
+                <w:ins w:id="254" w:author="Guillaume Aubert" w:date="2016-02-12T11:30:00Z"/>
+              </w:rPr>
             </w:pPr>
             <w:r>
               <w:t xml:space="preserve">Code List or guideline definition for the processing level: Check the differences between the different agency to see if a codeList can be created. If </w:t>
@@ -966,11 +3396,7 @@
               <w:t xml:space="preserve">it is not possibl then </w:t>
             </w:r>
             <w:r>
-              <w:t xml:space="preserve">define guidelines </w:t>
-            </w:r>
-            <w:r>
-              <w:lastRenderedPageBreak/>
-              <w:t>listing all the differen</w:t>
+              <w:t>define guidelines listing all the differen</w:t>
             </w:r>
             <w:r>
               <w:t>t</w:t>
@@ -1003,23 +3429,149 @@
                 <w:sz w:val="18"/>
                 <w:szCs w:val="18"/>
               </w:rPr>
-              <w:t xml:space="preserve">,  </w:t>
-            </w:r>
-            <w:r>
-              <w:rPr>
-                <w:i/>
-                <w:sz w:val="18"/>
-                <w:szCs w:val="18"/>
-                <w:lang/>
-              </w:rPr>
-              <w:t>Level 1b: Calibrated, Earth located and quality controlled product, in the original pixel location, and packaged with needed ancillary, engineering and auxiliary data.</w:t>
-            </w:r>
-            <w:r>
-              <w:rPr>
-                <w:lang/>
-              </w:rPr>
+              <w:t>,  Level 1b: Calibrated, Earth located and quality controlled product, in the original pixel location, and packaged with needed ancillary, engineering and auxiliary data.</w:t>
+            </w:r>
+            <w:r>
               <w:t>)</w:t>
             </w:r>
+          </w:p>
+          <w:p>
+            <w:pPr>
+              <w:jc w:val="both"/>
+              <w:rPr>
+                <w:ins w:id="255" w:author="Guillaume Aubert" w:date="2016-02-12T11:31:00Z"/>
+              </w:rPr>
+              <w:pPrChange w:id="256" w:author="Guillaume Aubert" w:date="2016-02-12T11:30:00Z">
+                <w:pPr>
+                  <w:pStyle w:val="ListParagraph"/>
+                  <w:numPr>
+                    <w:numId w:val="6"/>
+                  </w:numPr>
+                  <w:ind w:hanging="360"/>
+                  <w:jc w:val="both"/>
+                </w:pPr>
+              </w:pPrChange>
+            </w:pPr>
+          </w:p>
+          <w:p>
+            <w:pPr>
+              <w:jc w:val="both"/>
+              <w:rPr>
+                <w:ins w:id="257" w:author="Guillaume Aubert" w:date="2016-02-12T11:35:00Z"/>
+                <w:color w:val="FF0000"/>
+              </w:rPr>
+              <w:pPrChange w:id="258" w:author="Guillaume Aubert" w:date="2016-02-12T11:30:00Z">
+                <w:pPr>
+                  <w:pStyle w:val="ListParagraph"/>
+                  <w:numPr>
+                    <w:numId w:val="6"/>
+                  </w:numPr>
+                  <w:ind w:hanging="360"/>
+                  <w:jc w:val="both"/>
+                </w:pPr>
+              </w:pPrChange>
+            </w:pPr>
+            <w:ins w:id="259" w:author="Guillaume Aubert" w:date="2016-02-12T11:31:00Z">
+              <w:r>
+                <w:rPr>
+                  <w:color w:val="FF0000"/>
+                </w:rPr>
+                <w:t xml:space="preserve">The processing level can be encoded as a simple &lt;CharacterString&gt; not without a controled vocabulary because it will be very difficult to establish the different processing level amongst all our organisations. In the guidance documentation, a list of processing level and their associated definition will be provided and the metadata creator will be oncouraged to use that terminology. The Processing Level information can be encoded in the following element: </w:t>
+              </w:r>
+            </w:ins>
+          </w:p>
+          <w:p>
+            <w:pPr>
+              <w:jc w:val="both"/>
+              <w:rPr>
+                <w:ins w:id="260" w:author="Guillaume Aubert" w:date="2016-02-12T11:35:00Z"/>
+                <w:color w:val="FF0000"/>
+                <w:lang w:val="de-DE"/>
+              </w:rPr>
+            </w:pPr>
+            <w:ins w:id="261" w:author="Guillaume Aubert" w:date="2016-02-12T11:35:00Z">
+              <w:r>
+                <w:rPr>
+                  <w:color w:val="FF0000"/>
+                  <w:sz w:val="20"/>
+                  <w:lang w:val="en-GB"/>
+                  <w:rPrChange w:id="262" w:author="Guillaume Aubert" w:date="2016-02-12T11:35:00Z">
+                    <w:rPr>
+                      <w:color w:val="FF0000"/>
+                      <w:sz w:val="20"/>
+                      <w:lang w:val="en-GB"/>
+                    </w:rPr>
+                  </w:rPrChange>
+                </w:rPr>
+                <w:t>X</w:t>
+              </w:r>
+              <w:r>
+                <w:rPr>
+                  <w:color w:val="FF0000"/>
+                  <w:sz w:val="20"/>
+                  <w:lang w:val="en-GB"/>
+                  <w:rPrChange w:id="263" w:author="Guillaume Aubert" w:date="2016-02-12T11:35:00Z">
+                    <w:rPr>
+                      <w:color w:val="FF0000"/>
+                      <w:lang w:val="en-GB"/>
+                    </w:rPr>
+                  </w:rPrChange>
+                </w:rPr>
+                <w:t>path</w:t>
+              </w:r>
+              <w:r>
+                <w:rPr>
+                  <w:color w:val="FF0000"/>
+                  <w:lang w:val="en-GB"/>
+                </w:rPr>
+                <w:t xml:space="preserve"> - </w:t>
+              </w:r>
+              <w:r>
+                <w:rPr>
+                  <w:color w:val="FF0000"/>
+                  <w:sz w:val="18"/>
+                  <w:szCs w:val="18"/>
+                  <w:lang w:val="en-GB"/>
+                  <w:rPrChange w:id="264" w:author="Guillaume Aubert" w:date="2016-02-12T11:35:00Z">
+                    <w:rPr>
+                      <w:color w:val="FF0000"/>
+                      <w:lang w:val="en-GB"/>
+                    </w:rPr>
+                  </w:rPrChange>
+                </w:rPr>
+                <w:t>/gmd:MD_Metadata/gmd:contentInfo/gmd:MD_ImageDescription/gmd:processingLevelCode/gmd:MD_Identifi</w:t>
+              </w:r>
+              <w:r>
+                <w:rPr>
+                  <w:color w:val="FF0000"/>
+                  <w:sz w:val="18"/>
+                  <w:szCs w:val="18"/>
+                  <w:lang w:val="en-GB"/>
+                  <w:rPrChange w:id="265" w:author="Guillaume Aubert" w:date="2016-02-12T11:35:00Z">
+                    <w:rPr>
+                      <w:color w:val="FF0000"/>
+                      <w:lang w:val="en-GB"/>
+                    </w:rPr>
+                  </w:rPrChange>
+                </w:rPr>
+                <w:t>er/gmd:code/gco:CharacterString</w:t>
+              </w:r>
+            </w:ins>
+          </w:p>
+          <w:p>
+            <w:pPr>
+              <w:jc w:val="both"/>
+              <w:pPrChange w:id="266" w:author="Guillaume Aubert" w:date="2016-02-12T11:07:00Z">
+                <w:pPr>
+                  <w:pStyle w:val="ListParagraph"/>
+                  <w:numPr>
+                    <w:numId w:val="6"/>
+                  </w:numPr>
+                  <w:ind w:hanging="360"/>
+                  <w:jc w:val="both"/>
+                </w:pPr>
+              </w:pPrChange>
+            </w:pPr>
           </w:p>
           <w:p>
             <w:pPr>
@@ -1029,43 +3581,154 @@
                 <w:numId w:val="6"/>
               </w:numPr>
               <w:jc w:val="both"/>
-            </w:pPr>
-            <w:r>
-              <w:rPr>
-                <w:lang/>
-              </w:rPr>
+              <w:rPr>
+                <w:ins w:id="267" w:author="Guillaume Aubert" w:date="2016-02-12T11:36:00Z"/>
+              </w:rPr>
+            </w:pPr>
+            <w:r>
               <w:t>The abstract or product description should be structured.  The metadata creation documentation should indicate (as a guideline) how to structure the abstract. Proposal: The abstract should first describe the product (product type, resolution,</w:t>
             </w:r>
             <w:r>
-              <w:rPr>
-                <w:lang/>
-              </w:rPr>
               <w:t xml:space="preserve"> generation frequency</w:t>
             </w:r>
             <w:r>
-              <w:rPr>
-                <w:lang/>
-              </w:rPr>
               <w:t>) then focus on the instrument and platefo</w:t>
             </w:r>
             <w:r>
-              <w:rPr>
-                <w:lang/>
-              </w:rPr>
               <w:t>rm when necessary and provide information regarding the formats with average file size.</w:t>
             </w:r>
             <w:r>
-              <w:rPr>
-                <w:lang/>
-              </w:rPr>
               <w:t xml:space="preserve"> </w:t>
             </w:r>
             <w:r>
-              <w:rPr>
-                <w:lang/>
-              </w:rPr>
               <w:t xml:space="preserve"> </w:t>
             </w:r>
+          </w:p>
+          <w:p>
+            <w:pPr>
+              <w:pStyle w:val="NormalWeb"/>
+              <w:pPrChange w:id="268" w:author="Guillaume Aubert" w:date="2016-02-12T11:37:00Z">
+                <w:pPr>
+                  <w:pStyle w:val="ListParagraph"/>
+                  <w:numPr>
+                    <w:numId w:val="6"/>
+                  </w:numPr>
+                  <w:ind w:hanging="360"/>
+                  <w:jc w:val="both"/>
+                </w:pPr>
+              </w:pPrChange>
+            </w:pPr>
+            <w:ins w:id="269" w:author="Guillaume Aubert" w:date="2016-02-12T11:36:00Z">
+              <w:r>
+                <w:rPr>
+                  <w:rFonts w:eastAsiaTheme="minorEastAsia"/>
+                  <w:color w:val="FF0000"/>
+                  <w:szCs w:val="20"/>
+                  <w:lang w:val="en-AU"/>
+                  <w:rPrChange w:id="270" w:author="Guillaume Aubert" w:date="2016-02-12T11:37:00Z">
+                    <w:rPr>
+                      <w:color w:val="FF0000"/>
+                      <w:szCs w:val="20"/>
+                      <w:lang w:val="en-AU"/>
+                    </w:rPr>
+                  </w:rPrChange>
+                </w:rPr>
+                <w:lastRenderedPageBreak/>
+                <w:t>Th</w:t>
+              </w:r>
+            </w:ins>
+            <w:ins w:id="271" w:author="Guillaume Aubert" w:date="2016-02-12T11:39:00Z">
+              <w:r>
+                <w:rPr>
+                  <w:rFonts w:eastAsiaTheme="minorEastAsia"/>
+                  <w:color w:val="FF0000"/>
+                  <w:szCs w:val="20"/>
+                  <w:lang w:val="en-AU"/>
+                </w:rPr>
+                <w:t>e proposal is to structure the Abstract as described above</w:t>
+              </w:r>
+            </w:ins>
+            <w:ins w:id="272" w:author="Guillaume Aubert" w:date="2016-02-12T11:36:00Z">
+              <w:r>
+                <w:rPr>
+                  <w:rFonts w:eastAsiaTheme="minorEastAsia"/>
+                  <w:color w:val="FF0000"/>
+                  <w:szCs w:val="20"/>
+                  <w:lang w:val="en-AU"/>
+                  <w:rPrChange w:id="273" w:author="Guillaume Aubert" w:date="2016-02-12T11:37:00Z">
+                    <w:rPr/>
+                  </w:rPrChange>
+                </w:rPr>
+                <w:t xml:space="preserve"> and guidelines </w:t>
+              </w:r>
+            </w:ins>
+            <w:ins w:id="274" w:author="Guillaume Aubert" w:date="2016-02-12T11:37:00Z">
+              <w:r>
+                <w:rPr>
+                  <w:rFonts w:eastAsiaTheme="minorEastAsia"/>
+                  <w:color w:val="FF0000"/>
+                  <w:szCs w:val="20"/>
+                  <w:lang w:val="en-AU"/>
+                </w:rPr>
+                <w:t xml:space="preserve">on to create the Abstract </w:t>
+              </w:r>
+            </w:ins>
+            <w:ins w:id="275" w:author="Guillaume Aubert" w:date="2016-02-12T11:36:00Z">
+              <w:r>
+                <w:rPr>
+                  <w:rFonts w:eastAsiaTheme="minorEastAsia"/>
+                  <w:color w:val="FF0000"/>
+                  <w:szCs w:val="20"/>
+                  <w:lang w:val="en-AU"/>
+                  <w:rPrChange w:id="276" w:author="Guillaume Aubert" w:date="2016-02-12T11:37:00Z">
+                    <w:rPr>
+                      <w:rFonts w:cs="Calibri"/>
+                      <w:color w:val="1F497D"/>
+                    </w:rPr>
+                  </w:rPrChange>
+                </w:rPr>
+                <w:t xml:space="preserve">will be provided in the </w:t>
+              </w:r>
+            </w:ins>
+            <w:ins w:id="277" w:author="Guillaume Aubert" w:date="2016-02-12T11:37:00Z">
+              <w:r>
+                <w:rPr>
+                  <w:rFonts w:eastAsiaTheme="minorEastAsia"/>
+                  <w:color w:val="FF0000"/>
+                  <w:szCs w:val="20"/>
+                  <w:lang w:val="en-AU"/>
+                </w:rPr>
+                <w:t xml:space="preserve">guidance </w:t>
+              </w:r>
+            </w:ins>
+            <w:ins w:id="278" w:author="Guillaume Aubert" w:date="2016-02-12T11:36:00Z">
+              <w:r>
+                <w:rPr>
+                  <w:rFonts w:eastAsiaTheme="minorEastAsia"/>
+                  <w:color w:val="FF0000"/>
+                  <w:szCs w:val="20"/>
+                  <w:lang w:val="en-AU"/>
+                  <w:rPrChange w:id="279" w:author="Guillaume Aubert" w:date="2016-02-12T11:37:00Z">
+                    <w:rPr>
+                      <w:rFonts w:cs="Calibri"/>
+                      <w:color w:val="1F497D"/>
+                    </w:rPr>
+                  </w:rPrChange>
+                </w:rPr>
+                <w:t>documentation</w:t>
+              </w:r>
+            </w:ins>
+            <w:ins w:id="280" w:author="Guillaume Aubert" w:date="2016-02-12T11:37:00Z">
+              <w:r>
+                <w:rPr>
+                  <w:rFonts w:eastAsiaTheme="minorEastAsia"/>
+                  <w:color w:val="FF0000"/>
+                  <w:szCs w:val="20"/>
+                  <w:lang w:val="en-AU"/>
+                </w:rPr>
+                <w:t>.</w:t>
+              </w:r>
+            </w:ins>
           </w:p>
           <w:p>
             <w:pPr>
@@ -1075,6 +3738,9 @@
                 <w:numId w:val="6"/>
               </w:numPr>
               <w:jc w:val="both"/>
+              <w:rPr>
+                <w:ins w:id="281" w:author="Guillaume Aubert" w:date="2016-02-12T11:38:00Z"/>
+              </w:rPr>
             </w:pPr>
             <w:r>
               <w:t xml:space="preserve">Temporal extent. The temporal extent contains a begin and end date </w:t>
@@ -1082,6 +3748,433 @@
             <w:r>
               <w:t>and there shall be a way documented in the metadata creation doc for indicating that the data is continously still being produced (ie. EUMETSAT is leaving the end date empty in that case. To be check with NOAA).</w:t>
             </w:r>
+          </w:p>
+          <w:p>
+            <w:pPr>
+              <w:jc w:val="both"/>
+              <w:rPr>
+                <w:ins w:id="282" w:author="Guillaume Aubert" w:date="2016-02-12T11:38:00Z"/>
+                <w:color w:val="FF0000"/>
+                <w:rPrChange w:id="283" w:author="Guillaume Aubert" w:date="2016-02-12T11:39:00Z">
+                  <w:rPr>
+                    <w:ins w:id="284" w:author="Guillaume Aubert" w:date="2016-02-12T11:38:00Z"/>
+                  </w:rPr>
+                </w:rPrChange>
+              </w:rPr>
+              <w:pPrChange w:id="285" w:author="Guillaume Aubert" w:date="2016-02-12T11:38:00Z">
+                <w:pPr>
+                  <w:pStyle w:val="ListParagraph"/>
+                  <w:numPr>
+                    <w:numId w:val="6"/>
+                  </w:numPr>
+                  <w:ind w:hanging="360"/>
+                  <w:jc w:val="both"/>
+                </w:pPr>
+              </w:pPrChange>
+            </w:pPr>
+            <w:ins w:id="286" w:author="Guillaume Aubert" w:date="2016-02-12T11:39:00Z">
+              <w:r>
+                <w:rPr>
+                  <w:color w:val="FF0000"/>
+                </w:rPr>
+                <w:t>The p</w:t>
+              </w:r>
+            </w:ins>
+            <w:ins w:id="287" w:author="Guillaume Aubert" w:date="2016-02-12T11:38:00Z">
+              <w:r>
+                <w:rPr>
+                  <w:color w:val="FF0000"/>
+                  <w:rPrChange w:id="288" w:author="Guillaume Aubert" w:date="2016-02-12T11:39:00Z">
+                    <w:rPr/>
+                  </w:rPrChange>
+                </w:rPr>
+                <w:t>roposal is to use the mapping created by NOAA:</w:t>
+              </w:r>
+            </w:ins>
+          </w:p>
+          <w:p>
+            <w:pPr>
+              <w:rPr>
+                <w:ins w:id="289" w:author="Guillaume Aubert" w:date="2016-02-12T11:39:00Z"/>
+                <w:color w:val="FF0000"/>
+                <w:rPrChange w:id="290" w:author="Guillaume Aubert" w:date="2016-02-12T11:39:00Z">
+                  <w:rPr>
+                    <w:ins w:id="291" w:author="Guillaume Aubert" w:date="2016-02-12T11:39:00Z"/>
+                    <w:rFonts w:ascii="Courier New" w:eastAsia="Times New Roman" w:hAnsi="Courier New" w:cs="Courier New"/>
+                    <w:color w:val="000000"/>
+                    <w:sz w:val="20"/>
+                    <w:lang w:val="en-US" w:eastAsia="en-US"/>
+                  </w:rPr>
+                </w:rPrChange>
+              </w:rPr>
+            </w:pPr>
+            <w:ins w:id="292" w:author="Guillaume Aubert" w:date="2016-02-12T11:39:00Z">
+              <w:r>
+                <w:rPr>
+                  <w:color w:val="FF0000"/>
+                  <w:rPrChange w:id="293" w:author="Guillaume Aubert" w:date="2016-02-12T11:39:00Z">
+                    <w:rPr>
+                      <w:rFonts w:ascii="Courier New" w:eastAsia="Times New Roman" w:hAnsi="Courier New" w:cs="Courier New"/>
+                      <w:color w:val="000000"/>
+                      <w:sz w:val="20"/>
+                      <w:lang w:val="en-US" w:eastAsia="en-US"/>
+                    </w:rPr>
+                  </w:rPrChange>
+                </w:rPr>
+                <w:t>&lt;gmd:temporalElement&gt;</w:t>
+              </w:r>
+            </w:ins>
+          </w:p>
+          <w:p>
+            <w:pPr>
+              <w:rPr>
+                <w:ins w:id="294" w:author="Guillaume Aubert" w:date="2016-02-12T11:39:00Z"/>
+                <w:color w:val="FF0000"/>
+                <w:rPrChange w:id="295" w:author="Guillaume Aubert" w:date="2016-02-12T11:39:00Z">
+                  <w:rPr>
+                    <w:ins w:id="296" w:author="Guillaume Aubert" w:date="2016-02-12T11:39:00Z"/>
+                    <w:rFonts w:ascii="Courier New" w:eastAsia="Times New Roman" w:hAnsi="Courier New" w:cs="Courier New"/>
+                    <w:color w:val="000000"/>
+                    <w:sz w:val="20"/>
+                    <w:lang w:val="en-US" w:eastAsia="en-US"/>
+                  </w:rPr>
+                </w:rPrChange>
+              </w:rPr>
+            </w:pPr>
+            <w:ins w:id="297" w:author="Guillaume Aubert" w:date="2016-02-12T11:39:00Z">
+              <w:r>
+                <w:rPr>
+                  <w:color w:val="FF0000"/>
+                  <w:rPrChange w:id="298" w:author="Guillaume Aubert" w:date="2016-02-12T11:39:00Z">
+                    <w:rPr>
+                      <w:rFonts w:ascii="Courier New" w:eastAsia="Times New Roman" w:hAnsi="Courier New" w:cs="Courier New"/>
+                      <w:color w:val="000000"/>
+                      <w:sz w:val="20"/>
+                      <w:lang w:val="en-US" w:eastAsia="en-US"/>
+                    </w:rPr>
+                  </w:rPrChange>
+                </w:rPr>
+                <w:t>&lt;gmd:EX_TemporalExtent id="temporalExtent"&gt;</w:t>
+              </w:r>
+            </w:ins>
+          </w:p>
+          <w:p>
+            <w:pPr>
+              <w:rPr>
+                <w:ins w:id="299" w:author="Guillaume Aubert" w:date="2016-02-12T11:39:00Z"/>
+                <w:color w:val="FF0000"/>
+                <w:rPrChange w:id="300" w:author="Guillaume Aubert" w:date="2016-02-12T11:39:00Z">
+                  <w:rPr>
+                    <w:ins w:id="301" w:author="Guillaume Aubert" w:date="2016-02-12T11:39:00Z"/>
+                    <w:rFonts w:ascii="Courier New" w:eastAsia="Times New Roman" w:hAnsi="Courier New" w:cs="Courier New"/>
+                    <w:color w:val="000000"/>
+                    <w:sz w:val="20"/>
+                    <w:lang w:val="en-US" w:eastAsia="en-US"/>
+                  </w:rPr>
+                </w:rPrChange>
+              </w:rPr>
+            </w:pPr>
+            <w:ins w:id="302" w:author="Guillaume Aubert" w:date="2016-02-12T11:39:00Z">
+              <w:r>
+                <w:rPr>
+                  <w:color w:val="FF0000"/>
+                  <w:rPrChange w:id="303" w:author="Guillaume Aubert" w:date="2016-02-12T11:39:00Z">
+                    <w:rPr>
+                      <w:rFonts w:ascii="Courier New" w:eastAsia="Times New Roman" w:hAnsi="Courier New" w:cs="Courier New"/>
+                      <w:color w:val="000000"/>
+                      <w:sz w:val="20"/>
+                      <w:lang w:val="en-US" w:eastAsia="en-US"/>
+                    </w:rPr>
+                  </w:rPrChange>
+                </w:rPr>
+                <w:t>&lt;gmd:extent&gt;</w:t>
+              </w:r>
+            </w:ins>
+          </w:p>
+          <w:p>
+            <w:pPr>
+              <w:rPr>
+                <w:ins w:id="304" w:author="Guillaume Aubert" w:date="2016-02-12T11:39:00Z"/>
+                <w:color w:val="FF0000"/>
+                <w:rPrChange w:id="305" w:author="Guillaume Aubert" w:date="2016-02-12T11:39:00Z">
+                  <w:rPr>
+                    <w:ins w:id="306" w:author="Guillaume Aubert" w:date="2016-02-12T11:39:00Z"/>
+                    <w:rFonts w:ascii="Courier New" w:eastAsia="Times New Roman" w:hAnsi="Courier New" w:cs="Courier New"/>
+                    <w:color w:val="000000"/>
+                    <w:sz w:val="20"/>
+                    <w:lang w:val="en-US" w:eastAsia="en-US"/>
+                  </w:rPr>
+                </w:rPrChange>
+              </w:rPr>
+            </w:pPr>
+            <w:ins w:id="307" w:author="Guillaume Aubert" w:date="2016-02-12T11:39:00Z">
+              <w:r>
+                <w:rPr>
+                  <w:color w:val="FF0000"/>
+                  <w:rPrChange w:id="308" w:author="Guillaume Aubert" w:date="2016-02-12T11:39:00Z">
+                    <w:rPr>
+                      <w:rFonts w:ascii="Courier New" w:eastAsia="Times New Roman" w:hAnsi="Courier New" w:cs="Courier New"/>
+                      <w:color w:val="000000"/>
+                      <w:sz w:val="20"/>
+                      <w:lang w:val="en-US" w:eastAsia="en-US"/>
+                    </w:rPr>
+                  </w:rPrChange>
+                </w:rPr>
+                <w:t>&lt;gml:TimePeriod gml:id="boundingTemporalExtentPeriod"&gt;</w:t>
+              </w:r>
+            </w:ins>
+          </w:p>
+          <w:p>
+            <w:pPr>
+              <w:rPr>
+                <w:ins w:id="309" w:author="Guillaume Aubert" w:date="2016-02-12T11:39:00Z"/>
+                <w:color w:val="FF0000"/>
+                <w:rPrChange w:id="310" w:author="Guillaume Aubert" w:date="2016-02-12T11:39:00Z">
+                  <w:rPr>
+                    <w:ins w:id="311" w:author="Guillaume Aubert" w:date="2016-02-12T11:39:00Z"/>
+                    <w:rFonts w:ascii="Courier New" w:eastAsia="Times New Roman" w:hAnsi="Courier New" w:cs="Courier New"/>
+                    <w:color w:val="000000"/>
+                    <w:sz w:val="20"/>
+                    <w:lang w:val="en-US" w:eastAsia="en-US"/>
+                  </w:rPr>
+                </w:rPrChange>
+              </w:rPr>
+            </w:pPr>
+            <w:ins w:id="312" w:author="Guillaume Aubert" w:date="2016-02-12T11:39:00Z">
+              <w:r>
+                <w:rPr>
+                  <w:color w:val="FF0000"/>
+                  <w:rPrChange w:id="313" w:author="Guillaume Aubert" w:date="2016-02-12T11:39:00Z">
+                    <w:rPr>
+                      <w:rFonts w:ascii="Courier New" w:eastAsia="Times New Roman" w:hAnsi="Courier New" w:cs="Courier New"/>
+                      <w:color w:val="000000"/>
+                      <w:sz w:val="20"/>
+                      <w:lang w:val="en-US" w:eastAsia="en-US"/>
+                    </w:rPr>
+                  </w:rPrChange>
+                </w:rPr>
+                <w:t>&lt;gml:beginPosition&gt;2013-04-30&lt;/gml:beginPosition&gt;</w:t>
+              </w:r>
+            </w:ins>
+          </w:p>
+          <w:p>
+            <w:pPr>
+              <w:rPr>
+                <w:ins w:id="314" w:author="Guillaume Aubert" w:date="2016-02-12T11:39:00Z"/>
+                <w:color w:val="FF0000"/>
+                <w:rPrChange w:id="315" w:author="Guillaume Aubert" w:date="2016-02-12T11:39:00Z">
+                  <w:rPr>
+                    <w:ins w:id="316" w:author="Guillaume Aubert" w:date="2016-02-12T11:39:00Z"/>
+                    <w:rFonts w:ascii="Courier New" w:eastAsia="Times New Roman" w:hAnsi="Courier New" w:cs="Courier New"/>
+                    <w:color w:val="000000"/>
+                    <w:sz w:val="20"/>
+                    <w:lang w:val="en-US" w:eastAsia="en-US"/>
+                  </w:rPr>
+                </w:rPrChange>
+              </w:rPr>
+            </w:pPr>
+            <w:ins w:id="317" w:author="Guillaume Aubert" w:date="2016-02-12T11:39:00Z">
+              <w:r>
+                <w:rPr>
+                  <w:color w:val="FF0000"/>
+                  <w:rPrChange w:id="318" w:author="Guillaume Aubert" w:date="2016-02-12T11:39:00Z">
+                    <w:rPr>
+                      <w:rFonts w:ascii="Courier New" w:eastAsia="Times New Roman" w:hAnsi="Courier New" w:cs="Courier New"/>
+                      <w:color w:val="000000"/>
+                      <w:sz w:val="20"/>
+                      <w:lang w:val="en-US" w:eastAsia="en-US"/>
+                    </w:rPr>
+                  </w:rPrChange>
+                </w:rPr>
+                <w:t>&lt;gml:endPosition indeterminatePosition="now"/&gt;</w:t>
+              </w:r>
+            </w:ins>
+          </w:p>
+          <w:p>
+            <w:pPr>
+              <w:rPr>
+                <w:ins w:id="319" w:author="Guillaume Aubert" w:date="2016-02-12T11:39:00Z"/>
+                <w:color w:val="FF0000"/>
+                <w:rPrChange w:id="320" w:author="Guillaume Aubert" w:date="2016-02-12T11:39:00Z">
+                  <w:rPr>
+                    <w:ins w:id="321" w:author="Guillaume Aubert" w:date="2016-02-12T11:39:00Z"/>
+                    <w:rFonts w:ascii="Courier New" w:eastAsia="Times New Roman" w:hAnsi="Courier New" w:cs="Courier New"/>
+                    <w:color w:val="000000"/>
+                    <w:sz w:val="20"/>
+                    <w:lang w:val="en-US" w:eastAsia="en-US"/>
+                  </w:rPr>
+                </w:rPrChange>
+              </w:rPr>
+            </w:pPr>
+            <w:ins w:id="322" w:author="Guillaume Aubert" w:date="2016-02-12T11:39:00Z">
+              <w:r>
+                <w:rPr>
+                  <w:color w:val="FF0000"/>
+                  <w:rPrChange w:id="323" w:author="Guillaume Aubert" w:date="2016-02-12T11:39:00Z">
+                    <w:rPr>
+                      <w:rFonts w:ascii="Courier New" w:eastAsia="Times New Roman" w:hAnsi="Courier New" w:cs="Courier New"/>
+                      <w:color w:val="000000"/>
+                      <w:sz w:val="20"/>
+                      <w:lang w:val="en-US" w:eastAsia="en-US"/>
+                    </w:rPr>
+                  </w:rPrChange>
+                </w:rPr>
+                <w:t>&lt;/gml:TimePeriod&gt;</w:t>
+              </w:r>
+            </w:ins>
+          </w:p>
+          <w:p>
+            <w:pPr>
+              <w:rPr>
+                <w:ins w:id="324" w:author="Guillaume Aubert" w:date="2016-02-12T11:39:00Z"/>
+                <w:color w:val="FF0000"/>
+                <w:rPrChange w:id="325" w:author="Guillaume Aubert" w:date="2016-02-12T11:39:00Z">
+                  <w:rPr>
+                    <w:ins w:id="326" w:author="Guillaume Aubert" w:date="2016-02-12T11:39:00Z"/>
+                    <w:rFonts w:ascii="Courier New" w:eastAsia="Times New Roman" w:hAnsi="Courier New" w:cs="Courier New"/>
+                    <w:color w:val="000000"/>
+                    <w:sz w:val="20"/>
+                    <w:lang w:val="en-US" w:eastAsia="en-US"/>
+                  </w:rPr>
+                </w:rPrChange>
+              </w:rPr>
+            </w:pPr>
+            <w:ins w:id="327" w:author="Guillaume Aubert" w:date="2016-02-12T11:39:00Z">
+              <w:r>
+                <w:rPr>
+                  <w:color w:val="FF0000"/>
+                  <w:rPrChange w:id="328" w:author="Guillaume Aubert" w:date="2016-02-12T11:39:00Z">
+                    <w:rPr>
+                      <w:rFonts w:ascii="Courier New" w:eastAsia="Times New Roman" w:hAnsi="Courier New" w:cs="Courier New"/>
+                      <w:color w:val="000000"/>
+                      <w:sz w:val="20"/>
+                      <w:lang w:val="en-US" w:eastAsia="en-US"/>
+                    </w:rPr>
+                  </w:rPrChange>
+                </w:rPr>
+                <w:t>&lt;/gmd:extent&gt;</w:t>
+              </w:r>
+            </w:ins>
+          </w:p>
+          <w:p>
+            <w:pPr>
+              <w:rPr>
+                <w:ins w:id="329" w:author="Guillaume Aubert" w:date="2016-02-12T11:39:00Z"/>
+                <w:color w:val="FF0000"/>
+                <w:rPrChange w:id="330" w:author="Guillaume Aubert" w:date="2016-02-12T11:39:00Z">
+                  <w:rPr>
+                    <w:ins w:id="331" w:author="Guillaume Aubert" w:date="2016-02-12T11:39:00Z"/>
+                    <w:rFonts w:ascii="Courier New" w:eastAsia="Times New Roman" w:hAnsi="Courier New" w:cs="Courier New"/>
+                    <w:color w:val="000000"/>
+                    <w:sz w:val="20"/>
+                    <w:lang w:val="en-US" w:eastAsia="en-US"/>
+                  </w:rPr>
+                </w:rPrChange>
+              </w:rPr>
+            </w:pPr>
+            <w:ins w:id="332" w:author="Guillaume Aubert" w:date="2016-02-12T11:39:00Z">
+              <w:r>
+                <w:rPr>
+                  <w:color w:val="FF0000"/>
+                  <w:rPrChange w:id="333" w:author="Guillaume Aubert" w:date="2016-02-12T11:39:00Z">
+                    <w:rPr>
+                      <w:rFonts w:ascii="Courier New" w:eastAsia="Times New Roman" w:hAnsi="Courier New" w:cs="Courier New"/>
+                      <w:color w:val="000000"/>
+                      <w:sz w:val="20"/>
+                      <w:lang w:val="en-US" w:eastAsia="en-US"/>
+                    </w:rPr>
+                  </w:rPrChange>
+                </w:rPr>
+                <w:t>&lt;/gmd:EX_TemporalExtent&gt;</w:t>
+              </w:r>
+            </w:ins>
+          </w:p>
+          <w:p>
+            <w:pPr>
+              <w:rPr>
+                <w:ins w:id="334" w:author="Guillaume Aubert" w:date="2016-02-12T11:39:00Z"/>
+                <w:color w:val="FF0000"/>
+                <w:rPrChange w:id="335" w:author="Guillaume Aubert" w:date="2016-02-12T11:39:00Z">
+                  <w:rPr>
+                    <w:ins w:id="336" w:author="Guillaume Aubert" w:date="2016-02-12T11:39:00Z"/>
+                    <w:rFonts w:ascii="Courier New" w:eastAsia="Times New Roman" w:hAnsi="Courier New" w:cs="Courier New"/>
+                    <w:color w:val="000000"/>
+                    <w:sz w:val="20"/>
+                    <w:lang w:val="en-US" w:eastAsia="en-US"/>
+                  </w:rPr>
+                </w:rPrChange>
+              </w:rPr>
+            </w:pPr>
+            <w:ins w:id="337" w:author="Guillaume Aubert" w:date="2016-02-12T11:39:00Z">
+              <w:r>
+                <w:rPr>
+                  <w:color w:val="FF0000"/>
+                  <w:rPrChange w:id="338" w:author="Guillaume Aubert" w:date="2016-02-12T11:39:00Z">
+                    <w:rPr>
+                      <w:rFonts w:ascii="Courier New" w:eastAsia="Times New Roman" w:hAnsi="Courier New" w:cs="Courier New"/>
+                      <w:color w:val="000000"/>
+                      <w:sz w:val="20"/>
+                      <w:lang w:val="en-US" w:eastAsia="en-US"/>
+                    </w:rPr>
+                  </w:rPrChange>
+                </w:rPr>
+                <w:t>&lt;/gmd:temporalElement&gt;</w:t>
+              </w:r>
+            </w:ins>
+          </w:p>
+          <w:p>
+            <w:pPr>
+              <w:jc w:val="both"/>
+              <w:rPr>
+                <w:ins w:id="339" w:author="Guillaume Aubert" w:date="2016-02-12T11:38:00Z"/>
+              </w:rPr>
+              <w:pPrChange w:id="340" w:author="Guillaume Aubert" w:date="2016-02-12T11:38:00Z">
+                <w:pPr>
+                  <w:pStyle w:val="ListParagraph"/>
+                  <w:numPr>
+                    <w:numId w:val="6"/>
+                  </w:numPr>
+                  <w:ind w:hanging="360"/>
+                  <w:jc w:val="both"/>
+                </w:pPr>
+              </w:pPrChange>
+            </w:pPr>
+          </w:p>
+          <w:p>
+            <w:pPr>
+              <w:jc w:val="both"/>
+              <w:rPr>
+                <w:ins w:id="341" w:author="Guillaume Aubert" w:date="2016-02-12T11:38:00Z"/>
+              </w:rPr>
+              <w:pPrChange w:id="342" w:author="Guillaume Aubert" w:date="2016-02-12T11:38:00Z">
+                <w:pPr>
+                  <w:pStyle w:val="ListParagraph"/>
+                  <w:numPr>
+                    <w:numId w:val="6"/>
+                  </w:numPr>
+                  <w:ind w:hanging="360"/>
+                  <w:jc w:val="both"/>
+                </w:pPr>
+              </w:pPrChange>
+            </w:pPr>
+          </w:p>
+          <w:p>
+            <w:pPr>
+              <w:jc w:val="both"/>
+              <w:rPr>
+                <w:del w:id="343" w:author="Guillaume Aubert" w:date="2016-02-12T11:39:00Z"/>
+              </w:rPr>
+              <w:pPrChange w:id="344" w:author="Guillaume Aubert" w:date="2016-02-12T11:38:00Z">
+                <w:pPr>
+                  <w:pStyle w:val="ListParagraph"/>
+                  <w:numPr>
+                    <w:numId w:val="6"/>
+                  </w:numPr>
+                  <w:ind w:hanging="360"/>
+                  <w:jc w:val="both"/>
+                </w:pPr>
+              </w:pPrChange>
+            </w:pPr>
           </w:p>
           <w:p>
             <w:pPr>
@@ -1092,8 +4185,18 @@
               </w:numPr>
               <w:jc w:val="both"/>
             </w:pPr>
-            <w:r>
-              <w:t>Define gmd:on</w:t>
+            <w:del w:id="345" w:author="Guillaume Aubert" w:date="2016-02-12T11:39:00Z">
+              <w:r>
+                <w:delText>D</w:delText>
+              </w:r>
+            </w:del>
+            <w:ins w:id="346" w:author="Guillaume Aubert" w:date="2016-02-12T11:39:00Z">
+              <w:r>
+                <w:t>D</w:t>
+              </w:r>
+            </w:ins>
+            <w:r>
+              <w:t>efine gmd:on</w:t>
             </w:r>
             <w:r>
               <w:t>line</w:t>
@@ -1453,6 +4556,7 @@
               <w:pStyle w:val="ListParagraph"/>
               <w:jc w:val="both"/>
               <w:rPr>
+                <w:ins w:id="347" w:author="Guillaume Aubert" w:date="2016-02-12T11:42:00Z"/>
                 <w:sz w:val="20"/>
                 <w:szCs w:val="20"/>
               </w:rPr>
@@ -1464,6 +4568,152 @@
               </w:rPr>
               <w:t xml:space="preserve">  &lt;/gmd:onlineResource&gt;</w:t>
             </w:r>
+          </w:p>
+          <w:p>
+            <w:pPr>
+              <w:pStyle w:val="ListParagraph"/>
+              <w:jc w:val="both"/>
+              <w:rPr>
+                <w:ins w:id="348" w:author="Guillaume Aubert" w:date="2016-02-12T11:42:00Z"/>
+                <w:sz w:val="20"/>
+                <w:szCs w:val="20"/>
+              </w:rPr>
+            </w:pPr>
+          </w:p>
+          <w:p>
+            <w:pPr>
+              <w:pStyle w:val="ListParagraph"/>
+              <w:jc w:val="both"/>
+              <w:rPr>
+                <w:del w:id="349" w:author="Guillaume Aubert" w:date="2016-02-12T11:45:00Z"/>
+                <w:color w:val="FF0000"/>
+                <w:sz w:val="24"/>
+                <w:szCs w:val="24"/>
+                <w:rPrChange w:id="350" w:author="Guillaume Aubert" w:date="2016-02-12T11:45:00Z">
+                  <w:rPr>
+                    <w:del w:id="351" w:author="Guillaume Aubert" w:date="2016-02-12T11:45:00Z"/>
+                    <w:sz w:val="20"/>
+                    <w:szCs w:val="20"/>
+                  </w:rPr>
+                </w:rPrChange>
+              </w:rPr>
+            </w:pPr>
+            <w:ins w:id="352" w:author="Guillaume Aubert" w:date="2016-02-12T11:42:00Z">
+              <w:r>
+                <w:rPr>
+                  <w:color w:val="FF0000"/>
+                  <w:sz w:val="24"/>
+                  <w:szCs w:val="24"/>
+                  <w:rPrChange w:id="353" w:author="Guillaume Aubert" w:date="2016-02-12T11:45:00Z">
+                    <w:rPr>
+                      <w:sz w:val="20"/>
+                      <w:szCs w:val="20"/>
+                    </w:rPr>
+                  </w:rPrChange>
+                </w:rPr>
+                <w:t xml:space="preserve">Proposal is to </w:t>
+              </w:r>
+            </w:ins>
+            <w:ins w:id="354" w:author="Guillaume Aubert" w:date="2016-02-12T11:44:00Z">
+              <w:r>
+                <w:rPr>
+                  <w:color w:val="FF0000"/>
+                  <w:sz w:val="24"/>
+                  <w:szCs w:val="24"/>
+                  <w:rPrChange w:id="355" w:author="Guillaume Aubert" w:date="2016-02-12T11:45:00Z">
+                    <w:rPr>
+                      <w:sz w:val="20"/>
+                      <w:szCs w:val="20"/>
+                    </w:rPr>
+                  </w:rPrChange>
+                </w:rPr>
+                <w:t xml:space="preserve">use </w:t>
+              </w:r>
+            </w:ins>
+            <w:ins w:id="356" w:author="Guillaume Aubert" w:date="2016-02-12T11:42:00Z">
+              <w:r>
+                <w:rPr>
+                  <w:color w:val="FF0000"/>
+                  <w:sz w:val="24"/>
+                  <w:szCs w:val="24"/>
+                  <w:rPrChange w:id="357" w:author="Guillaume Aubert" w:date="2016-02-12T11:45:00Z">
+                    <w:rPr>
+                      <w:sz w:val="20"/>
+                      <w:szCs w:val="20"/>
+                    </w:rPr>
+                  </w:rPrChange>
+                </w:rPr>
+                <w:t>an onlineResource element in citedResponsibleParty</w:t>
+              </w:r>
+            </w:ins>
+            <w:ins w:id="358" w:author="Guillaume Aubert" w:date="2016-02-12T11:44:00Z">
+              <w:r>
+                <w:rPr>
+                  <w:color w:val="FF0000"/>
+                  <w:sz w:val="24"/>
+                  <w:szCs w:val="24"/>
+                  <w:rPrChange w:id="359" w:author="Guillaume Aubert" w:date="2016-02-12T11:45:00Z">
+                    <w:rPr>
+                      <w:sz w:val="20"/>
+                      <w:szCs w:val="20"/>
+                    </w:rPr>
+                  </w:rPrChange>
+                </w:rPr>
+                <w:t xml:space="preserve"> to provide additional information from the data provider regarding calibration, product information, insturment information, ...</w:t>
+              </w:r>
+            </w:ins>
+            <w:ins w:id="360" w:author="Guillaume Aubert" w:date="2016-02-12T11:45:00Z">
+              <w:r>
+                <w:rPr>
+                  <w:color w:val="FF0000"/>
+                  <w:sz w:val="24"/>
+                  <w:szCs w:val="24"/>
+                  <w:rPrChange w:id="361" w:author="Guillaume Aubert" w:date="2016-02-12T11:45:00Z">
+                    <w:rPr>
+                      <w:sz w:val="20"/>
+                      <w:szCs w:val="20"/>
+                    </w:rPr>
+                  </w:rPrChange>
+                </w:rPr>
+                <w:t xml:space="preserve"> </w:t>
+              </w:r>
+              <w:r>
+                <w:rPr>
+                  <w:color w:val="FF0000"/>
+                  <w:sz w:val="24"/>
+                  <w:szCs w:val="24"/>
+                </w:rPr>
+                <w:t xml:space="preserve">See </w:t>
+              </w:r>
+            </w:ins>
+            <w:ins w:id="362" w:author="Guillaume Aubert" w:date="2016-02-12T11:46:00Z">
+              <w:r>
+                <w:rPr>
+                  <w:color w:val="FF0000"/>
+                  <w:sz w:val="24"/>
+                  <w:szCs w:val="24"/>
+                </w:rPr>
+                <w:t>Code Lists Definition point for more information.</w:t>
+              </w:r>
+            </w:ins>
+          </w:p>
+          <w:p>
+            <w:pPr>
+              <w:pStyle w:val="ListParagraph"/>
+              <w:jc w:val="both"/>
+              <w:rPr>
+                <w:ins w:id="363" w:author="Guillaume Aubert" w:date="2016-02-12T11:45:00Z"/>
+                <w:sz w:val="24"/>
+                <w:szCs w:val="24"/>
+                <w:rPrChange w:id="364" w:author="Guillaume Aubert" w:date="2016-02-12T11:45:00Z">
+                  <w:rPr>
+                    <w:ins w:id="365" w:author="Guillaume Aubert" w:date="2016-02-12T11:45:00Z"/>
+                    <w:sz w:val="20"/>
+                    <w:szCs w:val="20"/>
+                  </w:rPr>
+                </w:rPrChange>
+              </w:rPr>
+            </w:pPr>
           </w:p>
           <w:p>
             <w:pPr>
@@ -1479,10 +4729,55 @@
                 <w:numId w:val="21"/>
               </w:numPr>
               <w:jc w:val="both"/>
-            </w:pPr>
-            <w:r>
-              <w:t>Horizontal, Vertical and temporal resolution (measurement frequency). [MR] indicated that the Horizontal resolution might change depending on the channel, the position in the swath, ... so it will be very difficult to characterize it in the &lt;gmd:spatialResolution&gt;. Same for vertical and temporal resolution. The group proposed to drop that mapping and instead provide some guidelines on how to insert it in the abstract when necessary.</w:t>
-            </w:r>
+              <w:rPr>
+                <w:ins w:id="366" w:author="Guillaume Aubert" w:date="2016-02-12T11:49:00Z"/>
+              </w:rPr>
+            </w:pPr>
+            <w:r>
+              <w:t xml:space="preserve">Horizontal, Vertical and temporal resolution (measurement frequency). [MR] indicated that the Horizontal resolution might change depending on the channel, the position in the swath, ... so it will be very difficult to characterize it in the &lt;gmd:spatialResolution&gt;. Same for vertical and temporal resolution. The group proposed to drop that mapping and instead </w:t>
+            </w:r>
+            <w:r>
+              <w:lastRenderedPageBreak/>
+              <w:t>provide some guidelines on how to insert it in the abstract when necessary.</w:t>
+            </w:r>
+          </w:p>
+          <w:p>
+            <w:pPr>
+              <w:pStyle w:val="NormalWeb"/>
+              <w:pPrChange w:id="367" w:author="Guillaume Aubert" w:date="2016-02-12T11:52:00Z">
+                <w:pPr>
+                  <w:pStyle w:val="ListParagraph"/>
+                  <w:numPr>
+                    <w:numId w:val="21"/>
+                  </w:numPr>
+                  <w:ind w:hanging="360"/>
+                  <w:jc w:val="both"/>
+                </w:pPr>
+              </w:pPrChange>
+            </w:pPr>
+            <w:ins w:id="368" w:author="Guillaume Aubert" w:date="2016-02-12T11:50:00Z">
+              <w:r>
+                <w:rPr>
+                  <w:rFonts w:ascii="Calibri" w:eastAsiaTheme="minorEastAsia" w:hAnsi="Calibri"/>
+                  <w:color w:val="FF0000"/>
+                  <w:lang w:eastAsia="en-US"/>
+                  <w:rPrChange w:id="369" w:author="Guillaume Aubert" w:date="2016-02-12T11:51:00Z">
+                    <w:rPr/>
+                  </w:rPrChange>
+                </w:rPr>
+                <w:t xml:space="preserve">Proposal: It is too complicated to use a set of dedicated element in the ISO metadata record </w:t>
+              </w:r>
+            </w:ins>
+            <w:ins w:id="370" w:author="Guillaume Aubert" w:date="2016-02-12T11:51:00Z">
+              <w:r>
+                <w:rPr>
+                  <w:rFonts w:ascii="Calibri" w:eastAsiaTheme="minorEastAsia" w:hAnsi="Calibri"/>
+                  <w:color w:val="FF0000"/>
+                  <w:lang w:eastAsia="en-US"/>
+                </w:rPr>
+                <w:t xml:space="preserve">. The guidance documentation will recommend to add that information when needed to the abstract in the instrument/product short section. </w:t>
+              </w:r>
+            </w:ins>
           </w:p>
           <w:p>
             <w:pPr>
@@ -1492,10 +4787,191 @@
                 <w:numId w:val="21"/>
               </w:numPr>
               <w:jc w:val="both"/>
+              <w:rPr>
+                <w:ins w:id="371" w:author="Guillaume Aubert" w:date="2016-02-12T11:52:00Z"/>
+              </w:rPr>
             </w:pPr>
             <w:r>
               <w:t>DistributionInformation. [UV] explained how he had mapped the distribution information in the WMO Core Profile such that Data Provideds can indicate the distribution mean and their multiple formats. Members indicated that it was done sensibly and it was proposed to submit it for review to the NOAA CGMS TFMI member has NOAA has extensive experience in creating metadata records.</w:t>
             </w:r>
+          </w:p>
+          <w:p>
+            <w:pPr>
+              <w:jc w:val="both"/>
+              <w:rPr>
+                <w:ins w:id="372" w:author="Guillaume Aubert" w:date="2016-02-12T11:57:00Z"/>
+              </w:rPr>
+              <w:pPrChange w:id="373" w:author="Guillaume Aubert" w:date="2016-02-12T11:52:00Z">
+                <w:pPr>
+                  <w:pStyle w:val="ListParagraph"/>
+                  <w:numPr>
+                    <w:numId w:val="21"/>
+                  </w:numPr>
+                  <w:ind w:hanging="360"/>
+                  <w:jc w:val="both"/>
+                </w:pPr>
+              </w:pPrChange>
+            </w:pPr>
+          </w:p>
+          <w:p>
+            <w:pPr>
+              <w:jc w:val="both"/>
+              <w:rPr>
+                <w:ins w:id="374" w:author="Guillaume Aubert" w:date="2016-02-12T11:57:00Z"/>
+                <w:rFonts w:ascii="Calibri" w:hAnsi="Calibri"/>
+                <w:color w:val="FF0000"/>
+                <w:szCs w:val="24"/>
+                <w:lang w:val="en-GB" w:eastAsia="en-US"/>
+                <w:rPrChange w:id="375" w:author="Guillaume Aubert" w:date="2016-02-12T11:58:00Z">
+                  <w:rPr>
+                    <w:ins w:id="376" w:author="Guillaume Aubert" w:date="2016-02-12T11:57:00Z"/>
+                  </w:rPr>
+                </w:rPrChange>
+              </w:rPr>
+              <w:pPrChange w:id="377" w:author="Guillaume Aubert" w:date="2016-02-12T11:52:00Z">
+                <w:pPr>
+                  <w:pStyle w:val="ListParagraph"/>
+                  <w:numPr>
+                    <w:numId w:val="21"/>
+                  </w:numPr>
+                  <w:ind w:hanging="360"/>
+                  <w:jc w:val="both"/>
+                </w:pPr>
+              </w:pPrChange>
+            </w:pPr>
+            <w:ins w:id="378" w:author="Guillaume Aubert" w:date="2016-02-12T11:57:00Z">
+              <w:r>
+                <w:rPr>
+                  <w:rFonts w:ascii="Calibri" w:hAnsi="Calibri"/>
+                  <w:color w:val="FF0000"/>
+                  <w:szCs w:val="24"/>
+                  <w:lang w:val="en-GB" w:eastAsia="en-US"/>
+                  <w:rPrChange w:id="379" w:author="Guillaume Aubert" w:date="2016-02-12T11:58:00Z">
+                    <w:rPr/>
+                  </w:rPrChange>
+                </w:rPr>
+                <w:t>The proposal is to use the format oriented approach used by NOAA to describe the distribution information.</w:t>
+              </w:r>
+            </w:ins>
+            <w:ins w:id="380" w:author="Guillaume Aubert" w:date="2016-02-12T11:59:00Z">
+              <w:r>
+                <w:rPr>
+                  <w:rFonts w:ascii="Calibri" w:hAnsi="Calibri"/>
+                  <w:color w:val="FF0000"/>
+                  <w:szCs w:val="24"/>
+                  <w:lang w:val="en-GB" w:eastAsia="en-US"/>
+                </w:rPr>
+                <w:t xml:space="preserve"> </w:t>
+              </w:r>
+            </w:ins>
+          </w:p>
+          <w:p>
+            <w:pPr>
+              <w:jc w:val="both"/>
+              <w:rPr>
+                <w:ins w:id="381" w:author="Guillaume Aubert" w:date="2016-02-12T11:52:00Z"/>
+              </w:rPr>
+              <w:pPrChange w:id="382" w:author="Guillaume Aubert" w:date="2016-02-12T11:52:00Z">
+                <w:pPr>
+                  <w:pStyle w:val="ListParagraph"/>
+                  <w:numPr>
+                    <w:numId w:val="21"/>
+                  </w:numPr>
+                  <w:ind w:hanging="360"/>
+                  <w:jc w:val="both"/>
+                </w:pPr>
+              </w:pPrChange>
+            </w:pPr>
+          </w:p>
+          <w:p>
+            <w:pPr>
+              <w:jc w:val="both"/>
+              <w:rPr>
+                <w:ins w:id="383" w:author="Guillaume Aubert" w:date="2016-02-12T11:52:00Z"/>
+              </w:rPr>
+              <w:pPrChange w:id="384" w:author="Guillaume Aubert" w:date="2016-02-12T11:52:00Z">
+                <w:pPr>
+                  <w:pStyle w:val="ListParagraph"/>
+                  <w:numPr>
+                    <w:numId w:val="21"/>
+                  </w:numPr>
+                  <w:ind w:hanging="360"/>
+                  <w:jc w:val="both"/>
+                </w:pPr>
+              </w:pPrChange>
+            </w:pPr>
+            <w:ins w:id="385" w:author="Guillaume Aubert" w:date="2016-02-12T11:56:00Z">
+              <w:r>
+                <w:rPr>
+                  <w:rFonts w:ascii="Arial" w:hAnsi="Arial" w:cs="Arial"/>
+                  <w:noProof/>
+                  <w:color w:val="000000"/>
+                  <w:sz w:val="22"/>
+                  <w:szCs w:val="22"/>
+                  <w:lang w:val="en-GB"/>
+                </w:rPr>
+                <w:drawing>
+                  <wp:inline distT="0" distB="0" distL="0" distR="0">
+                    <wp:extent cx="5991148" cy="1959578"/>
+                    <wp:effectExtent l="19050" t="0" r="0" b="0"/>
+                    <wp:docPr id="1" name="Grafik 3" descr="cid:image002.png@01D16571.54955E40"/>
+                    <wp:cNvGraphicFramePr>
+                      <a:graphicFrameLocks xmlns:a="http://schemas.openxmlformats.org/drawingml/2006/main" noChangeAspect="1"/>
+                    </wp:cNvGraphicFramePr>
+                    <a:graphic xmlns:a="http://schemas.openxmlformats.org/drawingml/2006/main">
+                      <a:graphicData uri="http://schemas.openxmlformats.org/drawingml/2006/picture">
+                        <pic:pic xmlns:pic="http://schemas.openxmlformats.org/drawingml/2006/picture">
+                          <pic:nvPicPr>
+                            <pic:cNvPr id="0" name="Grafik 3" descr="cid:image002.png@01D16571.54955E40"/>
+                            <pic:cNvPicPr>
+                              <a:picLocks noChangeAspect="1" noChangeArrowheads="1"/>
+                            </pic:cNvPicPr>
+                          </pic:nvPicPr>
+                          <pic:blipFill>
+                            <a:blip r:embed="rId9" r:link="rId10" cstate="print"/>
+                            <a:srcRect/>
+                            <a:stretch>
+                              <a:fillRect/>
+                            </a:stretch>
+                          </pic:blipFill>
+                          <pic:spPr bwMode="auto">
+                            <a:xfrm>
+                              <a:off x="0" y="0"/>
+                              <a:ext cx="5991217" cy="1959601"/>
+                            </a:xfrm>
+                            <a:prstGeom prst="rect">
+                              <a:avLst/>
+                            </a:prstGeom>
+                            <a:noFill/>
+                            <a:ln w="9525">
+                              <a:noFill/>
+                              <a:miter lim="800000"/>
+                              <a:headEnd/>
+                              <a:tailEnd/>
+                            </a:ln>
+                          </pic:spPr>
+                        </pic:pic>
+                      </a:graphicData>
+                    </a:graphic>
+                  </wp:inline>
+                </w:drawing>
+              </w:r>
+            </w:ins>
+          </w:p>
+          <w:p>
+            <w:pPr>
+              <w:jc w:val="both"/>
+              <w:pPrChange w:id="386" w:author="Guillaume Aubert" w:date="2016-02-12T11:52:00Z">
+                <w:pPr>
+                  <w:pStyle w:val="ListParagraph"/>
+                  <w:numPr>
+                    <w:numId w:val="21"/>
+                  </w:numPr>
+                  <w:ind w:hanging="360"/>
+                  <w:jc w:val="both"/>
+                </w:pPr>
+              </w:pPrChange>
+            </w:pPr>
           </w:p>
           <w:p>
             <w:pPr>
@@ -1505,10 +4981,87 @@
                 <w:numId w:val="21"/>
               </w:numPr>
               <w:jc w:val="both"/>
+              <w:rPr>
+                <w:ins w:id="387" w:author="Guillaume Aubert" w:date="2016-02-12T11:57:00Z"/>
+              </w:rPr>
             </w:pPr>
             <w:r>
               <w:t>Data Policy. Insure that the &lt;gmd:resourceConstraints&gt; area containing the Data Policy has enough information and is compliant with the WMO Core Profile standard. The CGMS TFMI metadata creation documentation will have to contain some information to explain how to fill that part for data intended for Global exchange (essential, additional) and non Global exchange (for a custom license, ....)</w:t>
             </w:r>
+          </w:p>
+          <w:p>
+            <w:pPr>
+              <w:jc w:val="both"/>
+              <w:rPr>
+                <w:ins w:id="388" w:author="Guillaume Aubert" w:date="2016-02-12T11:58:00Z"/>
+              </w:rPr>
+              <w:pPrChange w:id="389" w:author="Guillaume Aubert" w:date="2016-02-12T11:57:00Z">
+                <w:pPr>
+                  <w:pStyle w:val="ListParagraph"/>
+                  <w:numPr>
+                    <w:numId w:val="21"/>
+                  </w:numPr>
+                  <w:ind w:hanging="360"/>
+                  <w:jc w:val="both"/>
+                </w:pPr>
+              </w:pPrChange>
+            </w:pPr>
+          </w:p>
+          <w:p>
+            <w:pPr>
+              <w:jc w:val="both"/>
+              <w:rPr>
+                <w:ins w:id="390" w:author="Guillaume Aubert" w:date="2016-02-12T11:57:00Z"/>
+                <w:rFonts w:ascii="Calibri" w:hAnsi="Calibri"/>
+                <w:color w:val="FF0000"/>
+                <w:szCs w:val="24"/>
+                <w:lang w:val="en-GB" w:eastAsia="en-US"/>
+                <w:rPrChange w:id="391" w:author="Guillaume Aubert" w:date="2016-02-12T11:58:00Z">
+                  <w:rPr>
+                    <w:ins w:id="392" w:author="Guillaume Aubert" w:date="2016-02-12T11:57:00Z"/>
+                  </w:rPr>
+                </w:rPrChange>
+              </w:rPr>
+              <w:pPrChange w:id="393" w:author="Guillaume Aubert" w:date="2016-02-12T11:57:00Z">
+                <w:pPr>
+                  <w:pStyle w:val="ListParagraph"/>
+                  <w:numPr>
+                    <w:numId w:val="21"/>
+                  </w:numPr>
+                  <w:ind w:hanging="360"/>
+                  <w:jc w:val="both"/>
+                </w:pPr>
+              </w:pPrChange>
+            </w:pPr>
+            <w:ins w:id="394" w:author="Guillaume Aubert" w:date="2016-02-12T11:58:00Z">
+              <w:r>
+                <w:rPr>
+                  <w:rFonts w:ascii="Calibri" w:hAnsi="Calibri"/>
+                  <w:color w:val="FF0000"/>
+                  <w:szCs w:val="24"/>
+                  <w:lang w:val="en-GB" w:eastAsia="en-US"/>
+                  <w:rPrChange w:id="395" w:author="Guillaume Aubert" w:date="2016-02-12T11:58:00Z">
+                    <w:rPr/>
+                  </w:rPrChange>
+                </w:rPr>
+                <w:t>Information will be included in the guidance documentation.</w:t>
+              </w:r>
+            </w:ins>
+          </w:p>
+          <w:p>
+            <w:pPr>
+              <w:jc w:val="both"/>
+              <w:pPrChange w:id="396" w:author="Guillaume Aubert" w:date="2016-02-12T11:57:00Z">
+                <w:pPr>
+                  <w:pStyle w:val="ListParagraph"/>
+                  <w:numPr>
+                    <w:numId w:val="21"/>
+                  </w:numPr>
+                  <w:ind w:hanging="360"/>
+                  <w:jc w:val="both"/>
+                </w:pPr>
+              </w:pPrChange>
+            </w:pPr>
           </w:p>
           <w:p>
             <w:pPr>
@@ -1518,14 +5071,119 @@
                 <w:numId w:val="21"/>
               </w:numPr>
               <w:jc w:val="both"/>
-            </w:pPr>
-            <w:r>
-              <w:t xml:space="preserve">File Product Information. [UV] indicated that he had to misuse some fields to provide the </w:t>
-            </w:r>
-            <w:r>
-              <w:lastRenderedPageBreak/>
-              <w:t>necessary file product information (typical file size, frequency). [GA] was not in favour of misusing ISO elements as it creates even more confusion for the users and will not be used anyway as File product information by Portals built on ISO metadata records. He propose to find another place for it or add that information (with guidance from the CGMS TFMI metadata creation doc) in the abstract.</w:t>
-            </w:r>
+              <w:rPr>
+                <w:ins w:id="397" w:author="Guillaume Aubert" w:date="2016-02-12T11:58:00Z"/>
+              </w:rPr>
+            </w:pPr>
+            <w:r>
+              <w:t>File Product Information. [UV] indicated that he had to misuse some fields to provide the necessary file product information (typical file size, frequency). [GA] was not in favour of misusing ISO elements as it creates even more confusion for the users and will not be used anyway as File product information by Portals built on ISO metadata records. He propose to find another place for it or add that information (with guidance from the CGMS TFMI metadata creation doc) in the abstract.</w:t>
+            </w:r>
+          </w:p>
+          <w:p>
+            <w:pPr>
+              <w:jc w:val="both"/>
+              <w:rPr>
+                <w:ins w:id="398" w:author="Guillaume Aubert" w:date="2016-02-12T11:59:00Z"/>
+              </w:rPr>
+              <w:pPrChange w:id="399" w:author="Guillaume Aubert" w:date="2016-02-12T11:58:00Z">
+                <w:pPr>
+                  <w:pStyle w:val="ListParagraph"/>
+                  <w:numPr>
+                    <w:numId w:val="21"/>
+                  </w:numPr>
+                  <w:ind w:hanging="360"/>
+                  <w:jc w:val="both"/>
+                </w:pPr>
+              </w:pPrChange>
+            </w:pPr>
+          </w:p>
+          <w:p>
+            <w:pPr>
+              <w:jc w:val="both"/>
+              <w:rPr>
+                <w:ins w:id="400" w:author="Guillaume Aubert" w:date="2016-02-12T11:58:00Z"/>
+                <w:rFonts w:ascii="Calibri" w:hAnsi="Calibri"/>
+                <w:color w:val="FF0000"/>
+                <w:szCs w:val="24"/>
+                <w:lang w:val="en-GB" w:eastAsia="en-US"/>
+                <w:rPrChange w:id="401" w:author="Guillaume Aubert" w:date="2016-02-12T12:01:00Z">
+                  <w:rPr>
+                    <w:ins w:id="402" w:author="Guillaume Aubert" w:date="2016-02-12T11:58:00Z"/>
+                  </w:rPr>
+                </w:rPrChange>
+              </w:rPr>
+              <w:pPrChange w:id="403" w:author="Guillaume Aubert" w:date="2016-02-12T11:58:00Z">
+                <w:pPr>
+                  <w:pStyle w:val="ListParagraph"/>
+                  <w:numPr>
+                    <w:numId w:val="21"/>
+                  </w:numPr>
+                  <w:ind w:hanging="360"/>
+                  <w:jc w:val="both"/>
+                </w:pPr>
+              </w:pPrChange>
+            </w:pPr>
+            <w:ins w:id="404" w:author="Guillaume Aubert" w:date="2016-02-12T11:59:00Z">
+              <w:r>
+                <w:rPr>
+                  <w:rFonts w:ascii="Calibri" w:hAnsi="Calibri"/>
+                  <w:color w:val="FF0000"/>
+                  <w:szCs w:val="24"/>
+                  <w:lang w:val="en-GB" w:eastAsia="en-US"/>
+                  <w:rPrChange w:id="405" w:author="Guillaume Aubert" w:date="2016-02-12T12:01:00Z">
+                    <w:rPr/>
+                  </w:rPrChange>
+                </w:rPr>
+                <w:t xml:space="preserve">Proposal is to not misuse ISO elements and drop information like typical filename as </w:t>
+              </w:r>
+            </w:ins>
+            <w:ins w:id="406" w:author="Guillaume Aubert" w:date="2016-02-12T12:00:00Z">
+              <w:r>
+                <w:rPr>
+                  <w:rFonts w:ascii="Calibri" w:hAnsi="Calibri"/>
+                  <w:color w:val="FF0000"/>
+                  <w:szCs w:val="24"/>
+                  <w:lang w:val="en-GB" w:eastAsia="en-US"/>
+                  <w:rPrChange w:id="407" w:author="Guillaume Aubert" w:date="2016-02-12T12:01:00Z">
+                    <w:rPr/>
+                  </w:rPrChange>
+                </w:rPr>
+                <w:t>WIS users will be redirected to each organisation data access portals. The guidance documentation will indicate how to add that information in the product information part of the abstract when necessary.</w:t>
+              </w:r>
+            </w:ins>
+          </w:p>
+          <w:p>
+            <w:pPr>
+              <w:jc w:val="both"/>
+              <w:rPr>
+                <w:ins w:id="408" w:author="Guillaume Aubert" w:date="2016-02-12T11:58:00Z"/>
+              </w:rPr>
+              <w:pPrChange w:id="409" w:author="Guillaume Aubert" w:date="2016-02-12T11:58:00Z">
+                <w:pPr>
+                  <w:pStyle w:val="ListParagraph"/>
+                  <w:numPr>
+                    <w:numId w:val="21"/>
+                  </w:numPr>
+                  <w:ind w:hanging="360"/>
+                  <w:jc w:val="both"/>
+                </w:pPr>
+              </w:pPrChange>
+            </w:pPr>
+          </w:p>
+          <w:p>
+            <w:pPr>
+              <w:jc w:val="both"/>
+              <w:pPrChange w:id="410" w:author="Guillaume Aubert" w:date="2016-02-12T11:58:00Z">
+                <w:pPr>
+                  <w:pStyle w:val="ListParagraph"/>
+                  <w:numPr>
+                    <w:numId w:val="21"/>
+                  </w:numPr>
+                  <w:ind w:hanging="360"/>
+                  <w:jc w:val="both"/>
+                </w:pPr>
+              </w:pPrChange>
+            </w:pPr>
           </w:p>
           <w:p>
             <w:pPr>
@@ -1535,10 +5193,131 @@
                 <w:numId w:val="21"/>
               </w:numPr>
               <w:jc w:val="both"/>
-            </w:pPr>
-            <w:r>
-              <w:t xml:space="preserve">Satellite / Instrument information. [UV] indicated that he had used the lineage elements to characterize the plateform and instrument. [DB] indicated that he would be difficult to fully qualify the platform and instrument within those elements and would prefer to use an onlineResource tag to point to a more comprehensive documentations. Additionally the minimum level of information could be added in the abstract for allowing the user to grasp the product content. </w:t>
-            </w:r>
+              <w:rPr>
+                <w:ins w:id="411" w:author="Guillaume Aubert" w:date="2016-02-12T12:02:00Z"/>
+              </w:rPr>
+            </w:pPr>
+            <w:r>
+              <w:t xml:space="preserve">Satellite / Instrument information. [UV] indicated that he had used the lineage elements to characterize the plateform and instrument. [DB] indicated that he would be difficult to fully qualify the platform and instrument within those elements and would prefer to use an </w:t>
+            </w:r>
+            <w:r>
+              <w:lastRenderedPageBreak/>
+              <w:t xml:space="preserve">onlineResource tag to point to a more comprehensive documentations. Additionally the minimum level of information could be added in the abstract for allowing the user to grasp the product content. </w:t>
+            </w:r>
+          </w:p>
+          <w:p>
+            <w:pPr>
+              <w:pStyle w:val="ListParagraph"/>
+              <w:numPr>
+                <w:ilvl w:val="0"/>
+                <w:numId w:val="21"/>
+              </w:numPr>
+              <w:jc w:val="both"/>
+              <w:rPr>
+                <w:ins w:id="412" w:author="Guillaume Aubert" w:date="2016-02-12T12:01:00Z"/>
+              </w:rPr>
+            </w:pPr>
+          </w:p>
+          <w:p>
+            <w:pPr>
+              <w:jc w:val="both"/>
+              <w:rPr>
+                <w:ins w:id="413" w:author="Guillaume Aubert" w:date="2016-02-12T12:01:00Z"/>
+                <w:rFonts w:ascii="Calibri" w:hAnsi="Calibri"/>
+                <w:color w:val="FF0000"/>
+                <w:szCs w:val="24"/>
+                <w:lang w:val="en-GB" w:eastAsia="en-US"/>
+                <w:rPrChange w:id="414" w:author="Guillaume Aubert" w:date="2016-02-12T12:03:00Z">
+                  <w:rPr>
+                    <w:ins w:id="415" w:author="Guillaume Aubert" w:date="2016-02-12T12:01:00Z"/>
+                  </w:rPr>
+                </w:rPrChange>
+              </w:rPr>
+              <w:pPrChange w:id="416" w:author="Guillaume Aubert" w:date="2016-02-12T12:01:00Z">
+                <w:pPr>
+                  <w:pStyle w:val="ListParagraph"/>
+                  <w:numPr>
+                    <w:numId w:val="21"/>
+                  </w:numPr>
+                  <w:ind w:hanging="360"/>
+                  <w:jc w:val="both"/>
+                </w:pPr>
+              </w:pPrChange>
+            </w:pPr>
+            <w:ins w:id="417" w:author="Guillaume Aubert" w:date="2016-02-12T12:01:00Z">
+              <w:r>
+                <w:rPr>
+                  <w:rFonts w:ascii="Calibri" w:hAnsi="Calibri"/>
+                  <w:color w:val="FF0000"/>
+                  <w:szCs w:val="24"/>
+                  <w:lang w:val="en-GB" w:eastAsia="en-US"/>
+                  <w:rPrChange w:id="418" w:author="Guillaume Aubert" w:date="2016-02-12T12:03:00Z">
+                    <w:rPr/>
+                  </w:rPrChange>
+                </w:rPr>
+                <w:t>Proposal is to abandon that mapping as it is too complicated. There will be enough information in the &lt;keywords&gt;</w:t>
+              </w:r>
+            </w:ins>
+            <w:ins w:id="419" w:author="Guillaume Aubert" w:date="2016-02-12T12:02:00Z">
+              <w:r>
+                <w:rPr>
+                  <w:rFonts w:ascii="Calibri" w:hAnsi="Calibri"/>
+                  <w:color w:val="FF0000"/>
+                  <w:szCs w:val="24"/>
+                  <w:lang w:val="en-GB" w:eastAsia="en-US"/>
+                  <w:rPrChange w:id="420" w:author="Guillaume Aubert" w:date="2016-02-12T12:03:00Z">
+                    <w:rPr/>
+                  </w:rPrChange>
+                </w:rPr>
+                <w:t>,</w:t>
+              </w:r>
+            </w:ins>
+            <w:ins w:id="421" w:author="Guillaume Aubert" w:date="2016-02-12T12:01:00Z">
+              <w:r>
+                <w:rPr>
+                  <w:rFonts w:ascii="Calibri" w:hAnsi="Calibri"/>
+                  <w:color w:val="FF0000"/>
+                  <w:szCs w:val="24"/>
+                  <w:lang w:val="en-GB" w:eastAsia="en-US"/>
+                  <w:rPrChange w:id="422" w:author="Guillaume Aubert" w:date="2016-02-12T12:03:00Z">
+                    <w:rPr/>
+                  </w:rPrChange>
+                </w:rPr>
+                <w:t xml:space="preserve"> &lt;</w:t>
+              </w:r>
+            </w:ins>
+            <w:ins w:id="423" w:author="Guillaume Aubert" w:date="2016-02-12T12:02:00Z">
+              <w:r>
+                <w:rPr>
+                  <w:rFonts w:ascii="Calibri" w:hAnsi="Calibri"/>
+                  <w:color w:val="FF0000"/>
+                  <w:szCs w:val="24"/>
+                  <w:lang w:val="en-GB" w:eastAsia="en-US"/>
+                  <w:rPrChange w:id="424" w:author="Guillaume Aubert" w:date="2016-02-12T12:03:00Z">
+                    <w:rPr/>
+                  </w:rPrChange>
+                </w:rPr>
+                <w:t>citedResponsibleParty&gt; and &lt;abstract&gt; to qualify these aspects of the product.</w:t>
+              </w:r>
+            </w:ins>
+          </w:p>
+          <w:p>
+            <w:pPr>
+              <w:jc w:val="both"/>
+              <w:rPr>
+                <w:del w:id="425" w:author="Guillaume Aubert" w:date="2016-02-12T12:02:00Z"/>
+              </w:rPr>
+              <w:pPrChange w:id="426" w:author="Guillaume Aubert" w:date="2016-02-12T12:01:00Z">
+                <w:pPr>
+                  <w:pStyle w:val="ListParagraph"/>
+                  <w:numPr>
+                    <w:numId w:val="21"/>
+                  </w:numPr>
+                  <w:ind w:hanging="360"/>
+                  <w:jc w:val="both"/>
+                </w:pPr>
+              </w:pPrChange>
+            </w:pPr>
           </w:p>
           <w:p>
             <w:pPr>
@@ -2157,7 +5936,7 @@
                 <w:sz w:val="20"/>
               </w:rPr>
             </w:pPr>
-            <w:ins w:id="1" w:author="Guillaume Aubert" w:date="2016-01-27T09:12:00Z">
+            <w:ins w:id="427" w:author="Guillaume Aubert" w:date="2016-01-27T09:12:00Z">
               <w:r>
                 <w:rPr>
                   <w:sz w:val="20"/>
@@ -2190,7 +5969,7 @@
                 <w:lang w:val="en-AU"/>
               </w:rPr>
             </w:pPr>
-            <w:ins w:id="2" w:author="Guillaume Aubert" w:date="2016-01-27T09:14:00Z">
+            <w:ins w:id="428" w:author="Guillaume Aubert" w:date="2016-01-27T09:14:00Z">
               <w:r>
                 <w:rPr>
                   <w:sz w:val="20"/>
@@ -2223,7 +6002,7 @@
                 <w:sz w:val="20"/>
               </w:rPr>
             </w:pPr>
-            <w:ins w:id="3" w:author="Guillaume Aubert" w:date="2016-01-27T09:13:00Z">
+            <w:ins w:id="429" w:author="Guillaume Aubert" w:date="2016-01-27T09:13:00Z">
               <w:r>
                 <w:rPr>
                   <w:sz w:val="20"/>
@@ -2255,7 +6034,7 @@
                 <w:sz w:val="20"/>
               </w:rPr>
             </w:pPr>
-            <w:ins w:id="4" w:author="Guillaume Aubert" w:date="2016-01-27T09:13:00Z">
+            <w:ins w:id="430" w:author="Guillaume Aubert" w:date="2016-01-27T09:13:00Z">
               <w:r>
                 <w:rPr>
                   <w:sz w:val="20"/>
@@ -2263,7 +6042,7 @@
                 <w:t>[NOAA L</w:t>
               </w:r>
             </w:ins>
-            <w:ins w:id="5" w:author="Guillaume Aubert" w:date="2016-01-27T09:14:00Z">
+            <w:ins w:id="431" w:author="Guillaume Aubert" w:date="2016-01-27T09:14:00Z">
               <w:r>
                 <w:rPr>
                   <w:sz w:val="20"/>
@@ -2277,7 +6056,7 @@
       <w:tr>
         <w:trPr>
           <w:trHeight w:val="218"/>
-          <w:ins w:id="6" w:author="Guillaume Aubert" w:date="2016-01-27T09:13:00Z"/>
+          <w:ins w:id="432" w:author="Guillaume Aubert" w:date="2016-01-27T09:13:00Z"/>
         </w:trPr>
         <w:tc>
           <w:tcPr>
@@ -2298,7 +6077,7 @@
               </w:tabs>
               <w:spacing w:before="0" w:after="0"/>
               <w:rPr>
-                <w:ins w:id="7" w:author="Guillaume Aubert" w:date="2016-01-27T09:13:00Z"/>
+                <w:ins w:id="433" w:author="Guillaume Aubert" w:date="2016-01-27T09:13:00Z"/>
                 <w:sz w:val="20"/>
               </w:rPr>
             </w:pPr>
@@ -2323,7 +6102,7 @@
               </w:tabs>
               <w:spacing w:before="0" w:after="0"/>
               <w:rPr>
-                <w:ins w:id="8" w:author="Guillaume Aubert" w:date="2016-01-27T09:13:00Z"/>
+                <w:ins w:id="434" w:author="Guillaume Aubert" w:date="2016-01-27T09:13:00Z"/>
                 <w:sz w:val="20"/>
                 <w:lang w:val="en-AU"/>
               </w:rPr>
@@ -2349,7 +6128,7 @@
               </w:tabs>
               <w:spacing w:before="0" w:after="0"/>
               <w:rPr>
-                <w:ins w:id="9" w:author="Guillaume Aubert" w:date="2016-01-27T09:13:00Z"/>
+                <w:ins w:id="435" w:author="Guillaume Aubert" w:date="2016-01-27T09:13:00Z"/>
                 <w:sz w:val="20"/>
               </w:rPr>
             </w:pPr>
@@ -2374,7 +6153,7 @@
               </w:tabs>
               <w:spacing w:before="0" w:after="0"/>
               <w:rPr>
-                <w:ins w:id="10" w:author="Guillaume Aubert" w:date="2016-01-27T09:13:00Z"/>
+                <w:ins w:id="436" w:author="Guillaume Aubert" w:date="2016-01-27T09:13:00Z"/>
                 <w:sz w:val="20"/>
               </w:rPr>
             </w:pPr>
@@ -2384,10 +6163,10 @@
     </w:tbl>
     <w:p/>
     <w:sectPr>
-      <w:headerReference w:type="default" r:id="rId9"/>
-      <w:footerReference w:type="default" r:id="rId10"/>
-      <w:headerReference w:type="first" r:id="rId11"/>
-      <w:footerReference w:type="first" r:id="rId12"/>
+      <w:headerReference w:type="default" r:id="rId11"/>
+      <w:footerReference w:type="default" r:id="rId12"/>
+      <w:headerReference w:type="first" r:id="rId13"/>
+      <w:footerReference w:type="first" r:id="rId14"/>
       <w:pgSz w:w="11906" w:h="16838"/>
       <w:pgMar w:top="1440" w:right="1440" w:bottom="1135" w:left="1440" w:header="720" w:footer="720" w:gutter="0"/>
       <w:cols w:space="720"/>
@@ -2447,7 +6226,7 @@
         <w:rStyle w:val="PageNumber"/>
         <w:noProof/>
       </w:rPr>
-      <w:t>3</w:t>
+      <w:t>5</w:t>
     </w:r>
     <w:r>
       <w:rPr>
@@ -2484,7 +6263,7 @@
         <w:rStyle w:val="PageNumber"/>
         <w:noProof/>
       </w:rPr>
-      <w:t>3</w:t>
+      <w:t>5</w:t>
     </w:r>
     <w:r>
       <w:rPr>
@@ -2605,7 +6384,7 @@
         <w:lang w:val="en-GB"/>
       </w:rPr>
     </w:pPr>
-    <w:bookmarkStart w:id="11" w:name="E_DOC_NO01"/>
+    <w:bookmarkStart w:id="437" w:name="E_DOC_NO01"/>
     <w:r>
       <w:rPr>
         <w:lang w:val="en-GB"/>
@@ -2624,7 +6403,7 @@
         </v:shape>
       </w:pict>
     </w:r>
-    <w:bookmarkEnd w:id="11"/>
+    <w:bookmarkEnd w:id="437"/>
     <w:r>
       <w:rPr>
         <w:lang w:val="en-GB"/>
@@ -2635,13 +6414,7 @@
       <w:rPr>
         <w:lang w:val="en-GB"/>
       </w:rPr>
-      <w:t>9th</w:t>
-    </w:r>
-    <w:r>
-      <w:rPr>
-        <w:lang w:val="en-GB"/>
-      </w:rPr>
-      <w:t xml:space="preserve"> </w:t>
+      <w:t xml:space="preserve">9th </w:t>
     </w:r>
     <w:r>
       <w:rPr>
@@ -2657,24 +6430,12 @@
         <w:lang w:val="en-GB"/>
       </w:rPr>
     </w:pPr>
-    <w:bookmarkStart w:id="12" w:name="ISSUE_AND_DATE01"/>
+    <w:bookmarkStart w:id="438" w:name="ISSUE_AND_DATE01"/>
     <w:r>
       <w:rPr>
         <w:lang w:val="en-GB"/>
       </w:rPr>
-      <w:t>26 January</w:t>
-    </w:r>
-    <w:r>
-      <w:rPr>
-        <w:lang w:val="en-GB"/>
-      </w:rPr>
-      <w:t xml:space="preserve"> </w:t>
-    </w:r>
-    <w:r>
-      <w:rPr>
-        <w:lang w:val="en-GB"/>
-      </w:rPr>
-      <w:t xml:space="preserve"> </w:t>
+      <w:t xml:space="preserve">26 January  </w:t>
     </w:r>
     <w:r>
       <w:rPr>
@@ -2688,7 +6449,7 @@
       </w:rPr>
       <w:t>6</w:t>
     </w:r>
-    <w:bookmarkEnd w:id="12"/>
+    <w:bookmarkEnd w:id="438"/>
   </w:p>
   <w:p>
     <w:pPr>
@@ -4810,6 +8571,7 @@
     <w:lsdException w:name="Strong" w:qFormat="1"/>
     <w:lsdException w:name="Emphasis" w:qFormat="1"/>
     <w:lsdException w:name="Plain Text" w:uiPriority="99"/>
+    <w:lsdException w:name="Normal (Web)" w:uiPriority="99"/>
     <w:lsdException w:name="Placeholder Text" w:semiHidden="1" w:uiPriority="99"/>
     <w:lsdException w:name="No Spacing" w:uiPriority="1" w:qFormat="1"/>
     <w:lsdException w:name="Light Shading" w:uiPriority="60"/>
@@ -5293,6 +9055,21 @@
       <w:szCs w:val="21"/>
     </w:rPr>
   </w:style>
+  <w:style w:type="paragraph" w:styleId="NormalWeb">
+    <w:name w:val="Normal (Web)"/>
+    <w:basedOn w:val="Normal"/>
+    <w:uiPriority w:val="99"/>
+    <w:unhideWhenUsed/>
+    <w:rsid w:val="002925C8"/>
+    <w:pPr>
+      <w:spacing w:before="100" w:beforeAutospacing="1" w:after="100" w:afterAutospacing="1"/>
+    </w:pPr>
+    <w:rPr>
+      <w:rFonts w:eastAsiaTheme="minorHAnsi"/>
+      <w:szCs w:val="24"/>
+      <w:lang w:val="en-GB"/>
+    </w:rPr>
+  </w:style>
 </w:styles>
 </file>
 
@@ -5775,7 +9552,7 @@
 </file>
 
 <file path=customXml/itemProps1.xml><?xml version="1.0" encoding="utf-8"?>
-<ds:datastoreItem xmlns:ds="http://schemas.openxmlformats.org/officeDocument/2006/customXml" ds:itemID="{6EB6FFE1-9F00-490C-B929-BBC4A3462939}">
+<ds:datastoreItem xmlns:ds="http://schemas.openxmlformats.org/officeDocument/2006/customXml" ds:itemID="{18396310-064D-4E0B-AEC7-CAB383D13B54}">
   <ds:schemaRefs>
     <ds:schemaRef ds:uri="http://schemas.openxmlformats.org/officeDocument/2006/bibliography"/>
   </ds:schemaRefs>

</xml_diff>